<commit_message>
the resume of hengjian
</commit_message>
<xml_diff>
--- a/CVEN.docx
+++ b/CVEN.docx
@@ -453,8 +453,17 @@
                                 <w:sz w:val="24"/>
                                 <w:szCs w:val="24"/>
                               </w:rPr>
-                              <w:t>+8615195661756</w:t>
+                              <w:t>+861</w:t>
                             </w:r>
+                            <w:r>
+                              <w:rPr>
+                                <w:sz w:val="24"/>
+                                <w:szCs w:val="24"/>
+                              </w:rPr>
+                              <w:t>8516056615</w:t>
+                            </w:r>
+                            <w:bookmarkStart w:id="0" w:name="_GoBack"/>
+                            <w:bookmarkEnd w:id="0"/>
                           </w:p>
                           <w:p>
                             <w:pPr>
@@ -584,7 +593,11 @@
           </mc:Choice>
           <mc:Fallback>
             <w:pict>
-              <v:shape w14:anchorId="12E52BED" id="文本框 1" o:spid="_x0000_s1027" type="#_x0000_t202" style="position:absolute;left:0;text-align:left;margin-left:171.55pt;margin-top:8.9pt;width:229.5pt;height:91.65pt;z-index:251659264;visibility:visible;mso-wrap-style:square;mso-width-percent:0;mso-height-percent:0;mso-wrap-distance-left:9pt;mso-wrap-distance-top:0;mso-wrap-distance-right:9pt;mso-wrap-distance-bottom:0;mso-position-horizontal:absolute;mso-position-horizontal-relative:margin;mso-position-vertical:absolute;mso-position-vertical-relative:text;mso-width-percent:0;mso-height-percent:0;mso-width-relative:margin;mso-height-relative:margin;v-text-anchor:top" o:gfxdata="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" fillcolor="#f0f0ff [3201]" strokeweight=".5pt">
+              <v:shapetype w14:anchorId="12E52BED" id="_x0000_t202" coordsize="21600,21600" o:spt="202" path="m,l,21600r21600,l21600,xe">
+                <v:stroke joinstyle="miter"/>
+                <v:path gradientshapeok="t" o:connecttype="rect"/>
+              </v:shapetype>
+              <v:shape id="文本框 1" o:spid="_x0000_s1027" type="#_x0000_t202" style="position:absolute;left:0;text-align:left;margin-left:171.55pt;margin-top:8.9pt;width:229.5pt;height:91.65pt;z-index:251659264;visibility:visible;mso-wrap-style:square;mso-width-percent:0;mso-height-percent:0;mso-wrap-distance-left:9pt;mso-wrap-distance-top:0;mso-wrap-distance-right:9pt;mso-wrap-distance-bottom:0;mso-position-horizontal:absolute;mso-position-horizontal-relative:margin;mso-position-vertical:absolute;mso-position-vertical-relative:text;mso-width-percent:0;mso-height-percent:0;mso-width-relative:margin;mso-height-relative:margin;v-text-anchor:top" o:gfxdata="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" fillcolor="#f0f0ff [3201]" strokeweight=".5pt">
                 <v:textbox>
                   <w:txbxContent>
                     <w:p>
@@ -613,8 +626,17 @@
                           <w:sz w:val="24"/>
                           <w:szCs w:val="24"/>
                         </w:rPr>
-                        <w:t>+8615195661756</w:t>
+                        <w:t>+861</w:t>
                       </w:r>
+                      <w:r>
+                        <w:rPr>
+                          <w:sz w:val="24"/>
+                          <w:szCs w:val="24"/>
+                        </w:rPr>
+                        <w:t>8516056615</w:t>
+                      </w:r>
+                      <w:bookmarkStart w:id="1" w:name="_GoBack"/>
+                      <w:bookmarkEnd w:id="1"/>
                     </w:p>
                     <w:p>
                       <w:pPr>
@@ -1031,8 +1053,6 @@
         </w:rPr>
         <w:t>EDUCATION</w:t>
       </w:r>
-      <w:bookmarkStart w:id="0" w:name="_GoBack"/>
-      <w:bookmarkEnd w:id="0"/>
     </w:p>
     <w:p>
       <w:pPr>
@@ -1518,21 +1538,12 @@
           <w:szCs w:val="28"/>
         </w:rPr>
       </w:pPr>
-      <w:proofErr w:type="spellStart"/>
-      <w:r>
-        <w:rPr>
-          <w:sz w:val="28"/>
-          <w:szCs w:val="28"/>
-        </w:rPr>
-        <w:t>Freescale</w:t>
-      </w:r>
-      <w:proofErr w:type="spellEnd"/>
-      <w:r>
-        <w:rPr>
-          <w:sz w:val="28"/>
-          <w:szCs w:val="28"/>
-        </w:rPr>
-        <w:t xml:space="preserve"> smart car collecting road information through the camera and then control vehicle </w:t>
+      <w:r>
+        <w:rPr>
+          <w:sz w:val="28"/>
+          <w:szCs w:val="28"/>
+        </w:rPr>
+        <w:t xml:space="preserve">Freescale smart car collecting road information through the camera and then control vehicle </w:t>
       </w:r>
     </w:p>
     <w:p>
@@ -4646,7 +4657,7 @@
 </file>
 
 <file path=customXml/itemProps1.xml><?xml version="1.0" encoding="utf-8"?>
-<ds:datastoreItem xmlns:ds="http://schemas.openxmlformats.org/officeDocument/2006/customXml" ds:itemID="{41C02183-CBE7-4B49-B936-0164CD8E9BEF}">
+<ds:datastoreItem xmlns:ds="http://schemas.openxmlformats.org/officeDocument/2006/customXml" ds:itemID="{393F0B05-16AC-414F-B67A-CC829E148CFC}">
   <ds:schemaRefs>
     <ds:schemaRef ds:uri="http://schemas.openxmlformats.org/officeDocument/2006/bibliography"/>
   </ds:schemaRefs>

</xml_diff>

<commit_message>
reorgin the reseume in English version
</commit_message>
<xml_diff>
--- a/CVEN.docx
+++ b/CVEN.docx
@@ -9,24 +9,23 @@
       </w:pPr>
       <w:r>
         <w:rPr>
-          <w:rFonts w:ascii="黑体" w:eastAsia="黑体" w:hAnsi="黑体"/>
-          <w:b/>
           <w:noProof/>
-          <w:kern w:val="20"/>
+          <w:sz w:val="36"/>
+          <w:szCs w:val="36"/>
         </w:rPr>
         <w:drawing>
-          <wp:anchor distT="0" distB="0" distL="114300" distR="114300" simplePos="0" relativeHeight="251663360" behindDoc="0" locked="0" layoutInCell="1" allowOverlap="1" wp14:anchorId="73358BA0" wp14:editId="683A5ECD">
+          <wp:anchor distT="0" distB="0" distL="114300" distR="114300" simplePos="0" relativeHeight="251668480" behindDoc="0" locked="0" layoutInCell="1" allowOverlap="1" wp14:anchorId="7E29CB06" wp14:editId="245E9E7E">
             <wp:simplePos x="0" y="0"/>
-            <wp:positionH relativeFrom="margin">
-              <wp:align>right</wp:align>
+            <wp:positionH relativeFrom="column">
+              <wp:posOffset>5475605</wp:posOffset>
             </wp:positionH>
             <wp:positionV relativeFrom="paragraph">
-              <wp:posOffset>65405</wp:posOffset>
+              <wp:posOffset>-16510</wp:posOffset>
             </wp:positionV>
-            <wp:extent cx="1178360" cy="1657350"/>
-            <wp:effectExtent l="0" t="0" r="3175" b="0"/>
+            <wp:extent cx="1163320" cy="1804035"/>
+            <wp:effectExtent l="0" t="0" r="0" b="5715"/>
             <wp:wrapNone/>
-            <wp:docPr id="6" name="图片 6"/>
+            <wp:docPr id="5" name="图片 5"/>
             <wp:cNvGraphicFramePr>
               <a:graphicFrameLocks xmlns:a="http://schemas.openxmlformats.org/drawingml/2006/main" noChangeAspect="1"/>
             </wp:cNvGraphicFramePr>
@@ -34,10 +33,12 @@
               <a:graphicData uri="http://schemas.openxmlformats.org/drawingml/2006/picture">
                 <pic:pic xmlns:pic="http://schemas.openxmlformats.org/drawingml/2006/picture">
                   <pic:nvPicPr>
-                    <pic:cNvPr id="1" name=""/>
-                    <pic:cNvPicPr/>
+                    <pic:cNvPr id="0" name="Picture 2"/>
+                    <pic:cNvPicPr>
+                      <a:picLocks noChangeAspect="1" noChangeArrowheads="1"/>
+                    </pic:cNvPicPr>
                   </pic:nvPicPr>
-                  <pic:blipFill rotWithShape="1">
+                  <pic:blipFill>
                     <a:blip r:embed="rId8">
                       <a:extLst>
                         <a:ext uri="{28A0092B-C50C-407E-A947-70E740481C1C}">
@@ -45,25 +46,23 @@
                         </a:ext>
                       </a:extLst>
                     </a:blip>
-                    <a:srcRect l="10137" t="9752"/>
-                    <a:stretch/>
+                    <a:srcRect/>
+                    <a:stretch>
+                      <a:fillRect/>
+                    </a:stretch>
                   </pic:blipFill>
                   <pic:spPr bwMode="auto">
                     <a:xfrm>
                       <a:off x="0" y="0"/>
-                      <a:ext cx="1178360" cy="1657350"/>
+                      <a:ext cx="1163320" cy="1804035"/>
                     </a:xfrm>
                     <a:prstGeom prst="rect">
                       <a:avLst/>
                     </a:prstGeom>
+                    <a:noFill/>
                     <a:ln>
                       <a:noFill/>
                     </a:ln>
-                    <a:extLst>
-                      <a:ext uri="{53640926-AAD7-44D8-BBD7-CCE9431645EC}">
-                        <a14:shadowObscured xmlns:a14="http://schemas.microsoft.com/office/drawing/2010/main"/>
-                      </a:ext>
-                    </a:extLst>
                   </pic:spPr>
                 </pic:pic>
               </a:graphicData>
@@ -84,7 +83,7 @@
         <mc:AlternateContent>
           <mc:Choice Requires="wps">
             <w:drawing>
-              <wp:anchor distT="0" distB="0" distL="114300" distR="114300" simplePos="0" relativeHeight="251661312" behindDoc="0" locked="0" layoutInCell="1" allowOverlap="1" wp14:anchorId="1F09984F" wp14:editId="4E24D38F">
+              <wp:anchor distT="0" distB="0" distL="114300" distR="114300" simplePos="0" relativeHeight="251661312" behindDoc="0" locked="0" layoutInCell="1" allowOverlap="1" wp14:anchorId="23044AB8" wp14:editId="76B334E8">
                 <wp:simplePos x="0" y="0"/>
                 <wp:positionH relativeFrom="column">
                   <wp:posOffset>1899920</wp:posOffset>
@@ -139,7 +138,7 @@
           </mc:Choice>
           <mc:Fallback>
             <w:pict>
-              <v:line w14:anchorId="707538B7" id="直接连接符 4" o:spid="_x0000_s1026" style="position:absolute;left:0;text-align:left;z-index:251661312;visibility:visible;mso-wrap-style:square;mso-width-percent:0;mso-height-percent:0;mso-wrap-distance-left:9pt;mso-wrap-distance-top:0;mso-wrap-distance-right:9pt;mso-wrap-distance-bottom:0;mso-position-horizontal:absolute;mso-position-horizontal-relative:text;mso-position-vertical:absolute;mso-position-vertical-relative:text;mso-width-percent:0;mso-height-percent:0;mso-width-relative:margin;mso-height-relative:margin" from="149.6pt,-.4pt" to="150.5pt,141.55pt" o:gfxdata="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" strokecolor="black [3200]" strokeweight="1.5pt">
+              <v:line w14:anchorId="256F0AF0" id="直接连接符 4" o:spid="_x0000_s1026" style="position:absolute;left:0;text-align:left;z-index:251661312;visibility:visible;mso-wrap-style:square;mso-width-percent:0;mso-height-percent:0;mso-wrap-distance-left:9pt;mso-wrap-distance-top:0;mso-wrap-distance-right:9pt;mso-wrap-distance-bottom:0;mso-position-horizontal:absolute;mso-position-horizontal-relative:text;mso-position-vertical:absolute;mso-position-vertical-relative:text;mso-width-percent:0;mso-height-percent:0;mso-width-relative:margin;mso-height-relative:margin" from="149.6pt,-.4pt" to="150.5pt,141.55pt" o:gfxdata="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" strokecolor="black [3200]" strokeweight="1.5pt">
                 <v:stroke joinstyle="miter"/>
               </v:line>
             </w:pict>
@@ -153,7 +152,7 @@
         <mc:AlternateContent>
           <mc:Choice Requires="wps">
             <w:drawing>
-              <wp:anchor distT="0" distB="0" distL="114300" distR="114300" simplePos="0" relativeHeight="251665408" behindDoc="0" locked="0" layoutInCell="1" allowOverlap="1" wp14:anchorId="75D4EC03" wp14:editId="046F31D8">
+              <wp:anchor distT="0" distB="0" distL="114300" distR="114300" simplePos="0" relativeHeight="251665408" behindDoc="0" locked="0" layoutInCell="1" allowOverlap="1" wp14:anchorId="54018DBC" wp14:editId="5AA73D09">
                 <wp:simplePos x="0" y="0"/>
                 <wp:positionH relativeFrom="margin">
                   <wp:posOffset>9525</wp:posOffset>
@@ -273,7 +272,7 @@
           </mc:Choice>
           <mc:Fallback>
             <w:pict>
-              <v:shapetype w14:anchorId="75D4EC03" id="_x0000_t202" coordsize="21600,21600" o:spt="202" path="m,l,21600r21600,l21600,xe">
+              <v:shapetype w14:anchorId="54018DBC" id="_x0000_t202" coordsize="21600,21600" o:spt="202" path="m,l,21600r21600,l21600,xe">
                 <v:stroke joinstyle="miter"/>
                 <v:path gradientshapeok="t" o:connecttype="rect"/>
               </v:shapetype>
@@ -379,13 +378,13 @@
               <wp:anchor distT="0" distB="0" distL="114300" distR="114300" simplePos="0" relativeHeight="251659264" behindDoc="0" locked="0" layoutInCell="1" allowOverlap="1" wp14:anchorId="12E52BED" wp14:editId="7CD2E5B5">
                 <wp:simplePos x="0" y="0"/>
                 <wp:positionH relativeFrom="margin">
-                  <wp:posOffset>2178685</wp:posOffset>
+                  <wp:posOffset>2181225</wp:posOffset>
                 </wp:positionH>
                 <wp:positionV relativeFrom="paragraph">
-                  <wp:posOffset>112973</wp:posOffset>
+                  <wp:posOffset>116840</wp:posOffset>
                 </wp:positionV>
-                <wp:extent cx="2914650" cy="1163782"/>
-                <wp:effectExtent l="0" t="0" r="19050" b="17780"/>
+                <wp:extent cx="2914650" cy="895350"/>
+                <wp:effectExtent l="0" t="0" r="19050" b="19050"/>
                 <wp:wrapNone/>
                 <wp:docPr id="1" name="文本框 1"/>
                 <wp:cNvGraphicFramePr/>
@@ -396,7 +395,7 @@
                       <wps:spPr>
                         <a:xfrm>
                           <a:off x="0" y="0"/>
-                          <a:ext cx="2914650" cy="1163782"/>
+                          <a:ext cx="2914650" cy="895350"/>
                         </a:xfrm>
                         <a:prstGeom prst="rect">
                           <a:avLst/>
@@ -462,8 +461,6 @@
                               </w:rPr>
                               <w:t>8516056615</w:t>
                             </w:r>
-                            <w:bookmarkStart w:id="0" w:name="_GoBack"/>
-                            <w:bookmarkEnd w:id="0"/>
                           </w:p>
                           <w:p>
                             <w:pPr>
@@ -520,7 +517,55 @@
                                 <w:sz w:val="24"/>
                                 <w:szCs w:val="24"/>
                               </w:rPr>
-                              <w:t>Room 414 Suzhou Institute of</w:t>
+                              <w:t xml:space="preserve">No. 880 </w:t>
+                            </w:r>
+                            <w:proofErr w:type="spellStart"/>
+                            <w:r>
+                              <w:rPr>
+                                <w:sz w:val="24"/>
+                                <w:szCs w:val="24"/>
+                              </w:rPr>
+                              <w:t>Zixing</w:t>
+                            </w:r>
+                            <w:proofErr w:type="spellEnd"/>
+                            <w:r>
+                              <w:rPr>
+                                <w:sz w:val="24"/>
+                                <w:szCs w:val="24"/>
+                              </w:rPr>
+                              <w:t xml:space="preserve"> Rd, </w:t>
+                            </w:r>
+                            <w:proofErr w:type="spellStart"/>
+                            <w:r>
+                              <w:rPr>
+                                <w:sz w:val="24"/>
+                                <w:szCs w:val="24"/>
+                              </w:rPr>
+                              <w:t>Minhang</w:t>
+                            </w:r>
+                            <w:proofErr w:type="spellEnd"/>
+                            <w:r>
+                              <w:rPr>
+                                <w:sz w:val="24"/>
+                                <w:szCs w:val="24"/>
+                              </w:rPr>
+                              <w:t xml:space="preserve"> </w:t>
+                            </w:r>
+                            <w:proofErr w:type="spellStart"/>
+                            <w:r>
+                              <w:rPr>
+                                <w:sz w:val="24"/>
+                                <w:szCs w:val="24"/>
+                              </w:rPr>
+                              <w:t>Dist</w:t>
+                            </w:r>
+                            <w:proofErr w:type="spellEnd"/>
+                            <w:r>
+                              <w:rPr>
+                                <w:sz w:val="24"/>
+                                <w:szCs w:val="24"/>
+                              </w:rPr>
+                              <w:t>, Shanghai</w:t>
                             </w:r>
                           </w:p>
                           <w:p>
@@ -531,45 +576,6 @@
                                 <w:szCs w:val="24"/>
                               </w:rPr>
                             </w:pPr>
-                            <w:r>
-                              <w:rPr>
-                                <w:sz w:val="24"/>
-                                <w:szCs w:val="24"/>
-                              </w:rPr>
-                              <w:t xml:space="preserve">Southeast University </w:t>
-                            </w:r>
-                            <w:proofErr w:type="spellStart"/>
-                            <w:r>
-                              <w:rPr>
-                                <w:sz w:val="24"/>
-                                <w:szCs w:val="24"/>
-                              </w:rPr>
-                              <w:t>Linquan</w:t>
-                            </w:r>
-                            <w:proofErr w:type="spellEnd"/>
-                            <w:r>
-                              <w:rPr>
-                                <w:sz w:val="24"/>
-                                <w:szCs w:val="24"/>
-                              </w:rPr>
-                              <w:t xml:space="preserve"> </w:t>
-                            </w:r>
-                          </w:p>
-                          <w:p>
-                            <w:pPr>
-                              <w:ind w:leftChars="50" w:left="105" w:firstLineChars="400" w:firstLine="960"/>
-                              <w:rPr>
-                                <w:sz w:val="24"/>
-                                <w:szCs w:val="24"/>
-                              </w:rPr>
-                            </w:pPr>
-                            <w:r>
-                              <w:rPr>
-                                <w:sz w:val="24"/>
-                                <w:szCs w:val="24"/>
-                              </w:rPr>
-                              <w:t>Road Suzhou</w:t>
-                            </w:r>
                           </w:p>
                         </w:txbxContent>
                       </wps:txbx>
@@ -593,11 +599,7 @@
           </mc:Choice>
           <mc:Fallback>
             <w:pict>
-              <v:shapetype w14:anchorId="12E52BED" id="_x0000_t202" coordsize="21600,21600" o:spt="202" path="m,l,21600r21600,l21600,xe">
-                <v:stroke joinstyle="miter"/>
-                <v:path gradientshapeok="t" o:connecttype="rect"/>
-              </v:shapetype>
-              <v:shape id="文本框 1" o:spid="_x0000_s1027" type="#_x0000_t202" style="position:absolute;left:0;text-align:left;margin-left:171.55pt;margin-top:8.9pt;width:229.5pt;height:91.65pt;z-index:251659264;visibility:visible;mso-wrap-style:square;mso-width-percent:0;mso-height-percent:0;mso-wrap-distance-left:9pt;mso-wrap-distance-top:0;mso-wrap-distance-right:9pt;mso-wrap-distance-bottom:0;mso-position-horizontal:absolute;mso-position-horizontal-relative:margin;mso-position-vertical:absolute;mso-position-vertical-relative:text;mso-width-percent:0;mso-height-percent:0;mso-width-relative:margin;mso-height-relative:margin;v-text-anchor:top" o:gfxdata="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" fillcolor="#f0f0ff [3201]" strokeweight=".5pt">
+              <v:shape w14:anchorId="12E52BED" id="文本框 1" o:spid="_x0000_s1027" type="#_x0000_t202" style="position:absolute;left:0;text-align:left;margin-left:171.75pt;margin-top:9.2pt;width:229.5pt;height:70.5pt;z-index:251659264;visibility:visible;mso-wrap-style:square;mso-width-percent:0;mso-height-percent:0;mso-wrap-distance-left:9pt;mso-wrap-distance-top:0;mso-wrap-distance-right:9pt;mso-wrap-distance-bottom:0;mso-position-horizontal:absolute;mso-position-horizontal-relative:margin;mso-position-vertical:absolute;mso-position-vertical-relative:text;mso-width-percent:0;mso-height-percent:0;mso-width-relative:margin;mso-height-relative:margin;v-text-anchor:top" o:gfxdata="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" fillcolor="#f0f0ff [3201]" strokeweight=".5pt">
                 <v:textbox>
                   <w:txbxContent>
                     <w:p>
@@ -635,8 +637,6 @@
                         </w:rPr>
                         <w:t>8516056615</w:t>
                       </w:r>
-                      <w:bookmarkStart w:id="1" w:name="_GoBack"/>
-                      <w:bookmarkEnd w:id="1"/>
                     </w:p>
                     <w:p>
                       <w:pPr>
@@ -693,7 +693,55 @@
                           <w:sz w:val="24"/>
                           <w:szCs w:val="24"/>
                         </w:rPr>
-                        <w:t>Room 414 Suzhou Institute of</w:t>
+                        <w:t xml:space="preserve">No. 880 </w:t>
+                      </w:r>
+                      <w:proofErr w:type="spellStart"/>
+                      <w:r>
+                        <w:rPr>
+                          <w:sz w:val="24"/>
+                          <w:szCs w:val="24"/>
+                        </w:rPr>
+                        <w:t>Zixing</w:t>
+                      </w:r>
+                      <w:proofErr w:type="spellEnd"/>
+                      <w:r>
+                        <w:rPr>
+                          <w:sz w:val="24"/>
+                          <w:szCs w:val="24"/>
+                        </w:rPr>
+                        <w:t xml:space="preserve"> Rd, </w:t>
+                      </w:r>
+                      <w:proofErr w:type="spellStart"/>
+                      <w:r>
+                        <w:rPr>
+                          <w:sz w:val="24"/>
+                          <w:szCs w:val="24"/>
+                        </w:rPr>
+                        <w:t>Minhang</w:t>
+                      </w:r>
+                      <w:proofErr w:type="spellEnd"/>
+                      <w:r>
+                        <w:rPr>
+                          <w:sz w:val="24"/>
+                          <w:szCs w:val="24"/>
+                        </w:rPr>
+                        <w:t xml:space="preserve"> </w:t>
+                      </w:r>
+                      <w:proofErr w:type="spellStart"/>
+                      <w:r>
+                        <w:rPr>
+                          <w:sz w:val="24"/>
+                          <w:szCs w:val="24"/>
+                        </w:rPr>
+                        <w:t>Dist</w:t>
+                      </w:r>
+                      <w:proofErr w:type="spellEnd"/>
+                      <w:r>
+                        <w:rPr>
+                          <w:sz w:val="24"/>
+                          <w:szCs w:val="24"/>
+                        </w:rPr>
+                        <w:t>, Shanghai</w:t>
                       </w:r>
                     </w:p>
                     <w:p>
@@ -704,45 +752,6 @@
                           <w:szCs w:val="24"/>
                         </w:rPr>
                       </w:pPr>
-                      <w:r>
-                        <w:rPr>
-                          <w:sz w:val="24"/>
-                          <w:szCs w:val="24"/>
-                        </w:rPr>
-                        <w:t xml:space="preserve">Southeast University </w:t>
-                      </w:r>
-                      <w:proofErr w:type="spellStart"/>
-                      <w:r>
-                        <w:rPr>
-                          <w:sz w:val="24"/>
-                          <w:szCs w:val="24"/>
-                        </w:rPr>
-                        <w:t>Linquan</w:t>
-                      </w:r>
-                      <w:proofErr w:type="spellEnd"/>
-                      <w:r>
-                        <w:rPr>
-                          <w:sz w:val="24"/>
-                          <w:szCs w:val="24"/>
-                        </w:rPr>
-                        <w:t xml:space="preserve"> </w:t>
-                      </w:r>
-                    </w:p>
-                    <w:p>
-                      <w:pPr>
-                        <w:ind w:leftChars="50" w:left="105" w:firstLineChars="400" w:firstLine="960"/>
-                        <w:rPr>
-                          <w:sz w:val="24"/>
-                          <w:szCs w:val="24"/>
-                        </w:rPr>
-                      </w:pPr>
-                      <w:r>
-                        <w:rPr>
-                          <w:sz w:val="24"/>
-                          <w:szCs w:val="24"/>
-                        </w:rPr>
-                        <w:t>Road Suzhou</w:t>
-                      </w:r>
                     </w:p>
                   </w:txbxContent>
                 </v:textbox>
@@ -976,15 +985,15 @@
         <mc:AlternateContent>
           <mc:Choice Requires="wps">
             <w:drawing>
-              <wp:anchor distT="0" distB="0" distL="114300" distR="114300" simplePos="0" relativeHeight="251660288" behindDoc="0" locked="0" layoutInCell="1" allowOverlap="1" wp14:anchorId="7E42E078" wp14:editId="66AA6A2E">
+              <wp:anchor distT="0" distB="0" distL="114300" distR="114300" simplePos="0" relativeHeight="251660288" behindDoc="0" locked="0" layoutInCell="1" allowOverlap="1" wp14:anchorId="5E4B1825" wp14:editId="01EA2ED1">
                 <wp:simplePos x="0" y="0"/>
                 <wp:positionH relativeFrom="margin">
-                  <wp:posOffset>-3976</wp:posOffset>
+                  <wp:posOffset>53340</wp:posOffset>
                 </wp:positionH>
                 <wp:positionV relativeFrom="paragraph">
-                  <wp:posOffset>5357</wp:posOffset>
+                  <wp:posOffset>11430</wp:posOffset>
                 </wp:positionV>
-                <wp:extent cx="6643315" cy="0"/>
+                <wp:extent cx="6642735" cy="0"/>
                 <wp:effectExtent l="0" t="0" r="24765" b="19050"/>
                 <wp:wrapNone/>
                 <wp:docPr id="3" name="直接连接符 3"/>
@@ -996,7 +1005,7 @@
                       <wps:spPr>
                         <a:xfrm>
                           <a:off x="0" y="0"/>
-                          <a:ext cx="6643315" cy="0"/>
+                          <a:ext cx="6642735" cy="0"/>
                         </a:xfrm>
                         <a:prstGeom prst="line">
                           <a:avLst/>
@@ -1031,7 +1040,7 @@
           </mc:Choice>
           <mc:Fallback>
             <w:pict>
-              <v:line w14:anchorId="0D4B1891" id="直接连接符 3" o:spid="_x0000_s1026" style="position:absolute;left:0;text-align:left;z-index:251660288;visibility:visible;mso-wrap-style:square;mso-width-percent:0;mso-height-percent:0;mso-wrap-distance-left:9pt;mso-wrap-distance-top:0;mso-wrap-distance-right:9pt;mso-wrap-distance-bottom:0;mso-position-horizontal:absolute;mso-position-horizontal-relative:margin;mso-position-vertical:absolute;mso-position-vertical-relative:text;mso-width-percent:0;mso-height-percent:0;mso-width-relative:margin;mso-height-relative:margin" from="-.3pt,.4pt" to="522.8pt,.4pt" o:gfxdata="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" strokecolor="black [3200]" strokeweight="1.5pt">
+              <v:line w14:anchorId="4265BB6E" id="直接连接符 3" o:spid="_x0000_s1026" style="position:absolute;left:0;text-align:left;z-index:251660288;visibility:visible;mso-wrap-style:square;mso-width-percent:0;mso-height-percent:0;mso-wrap-distance-left:9pt;mso-wrap-distance-top:0;mso-wrap-distance-right:9pt;mso-wrap-distance-bottom:0;mso-position-horizontal:absolute;mso-position-horizontal-relative:margin;mso-position-vertical:absolute;mso-position-vertical-relative:text;mso-width-percent:0;mso-height-percent:0;mso-width-relative:margin;mso-height-relative:margin" from="4.2pt,.9pt" to="527.25pt,.9pt" o:gfxdata="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" strokecolor="black [3200]" strokeweight="1.5pt">
                 <v:stroke joinstyle="miter"/>
                 <w10:wrap anchorx="margin"/>
               </v:line>
@@ -1041,6 +1050,7 @@
       </w:r>
       <w:r>
         <w:rPr>
+          <w:rFonts w:hint="eastAsia"/>
           <w:b/>
           <w:bCs/>
           <w:sz w:val="48"/>
@@ -1051,229 +1061,9 @@
             </w14:srgbClr>
           </w14:shadow>
         </w:rPr>
-        <w:t>EDUCATION</w:t>
-      </w:r>
-    </w:p>
-    <w:p>
-      <w:pPr>
-        <w:spacing w:line="300" w:lineRule="exact"/>
-        <w:ind w:leftChars="810" w:left="1701"/>
-        <w:rPr>
-          <w:sz w:val="28"/>
-          <w:szCs w:val="28"/>
-        </w:rPr>
-      </w:pPr>
-      <w:r>
-        <w:rPr>
-          <w:rFonts w:hint="eastAsia"/>
-          <w:sz w:val="28"/>
-          <w:szCs w:val="28"/>
-        </w:rPr>
-        <w:t>●</w:t>
-      </w:r>
-      <w:r>
-        <w:rPr>
-          <w:rFonts w:hint="eastAsia"/>
-          <w:sz w:val="28"/>
-          <w:szCs w:val="28"/>
-        </w:rPr>
-        <w:t xml:space="preserve"> Graduating University: </w:t>
-      </w:r>
-      <w:r>
-        <w:rPr>
-          <w:sz w:val="28"/>
-          <w:szCs w:val="28"/>
-        </w:rPr>
-        <w:t>Southeast</w:t>
-      </w:r>
-      <w:r>
-        <w:rPr>
-          <w:rFonts w:hint="eastAsia"/>
-          <w:sz w:val="28"/>
-          <w:szCs w:val="28"/>
-        </w:rPr>
-        <w:t xml:space="preserve"> University</w:t>
-      </w:r>
-    </w:p>
-    <w:p>
-      <w:pPr>
-        <w:spacing w:line="300" w:lineRule="exact"/>
-        <w:ind w:leftChars="810" w:left="1701"/>
-        <w:rPr>
-          <w:sz w:val="28"/>
-          <w:szCs w:val="28"/>
-        </w:rPr>
-      </w:pPr>
-      <w:r>
-        <w:rPr>
-          <w:rFonts w:hint="eastAsia"/>
-          <w:sz w:val="28"/>
-          <w:szCs w:val="28"/>
-        </w:rPr>
-        <w:t>●</w:t>
-      </w:r>
-      <w:r>
-        <w:rPr>
-          <w:rFonts w:hint="eastAsia"/>
-          <w:sz w:val="28"/>
-          <w:szCs w:val="28"/>
-        </w:rPr>
-        <w:t xml:space="preserve"> </w:t>
-      </w:r>
-      <w:r>
-        <w:rPr>
-          <w:rFonts w:hint="eastAsia"/>
-          <w:sz w:val="28"/>
-          <w:szCs w:val="28"/>
-        </w:rPr>
-        <w:t xml:space="preserve">Major: </w:t>
-      </w:r>
-      <w:r>
-        <w:rPr>
-          <w:sz w:val="28"/>
-          <w:szCs w:val="28"/>
-        </w:rPr>
-        <w:t>Software engineering</w:t>
-      </w:r>
-    </w:p>
-    <w:p>
-      <w:pPr>
-        <w:spacing w:line="300" w:lineRule="exact"/>
-        <w:ind w:leftChars="810" w:left="1701"/>
-        <w:rPr>
-          <w:sz w:val="28"/>
-          <w:szCs w:val="28"/>
-        </w:rPr>
-      </w:pPr>
-      <w:r>
-        <w:rPr>
-          <w:rFonts w:hint="eastAsia"/>
-          <w:sz w:val="28"/>
-          <w:szCs w:val="28"/>
-        </w:rPr>
-        <w:t>●</w:t>
-      </w:r>
-      <w:r>
-        <w:rPr>
-          <w:rFonts w:hint="eastAsia"/>
-          <w:sz w:val="28"/>
-          <w:szCs w:val="28"/>
-        </w:rPr>
-        <w:t xml:space="preserve"> Degree: </w:t>
-      </w:r>
-      <w:r>
-        <w:rPr>
-          <w:sz w:val="28"/>
-          <w:szCs w:val="28"/>
-        </w:rPr>
-        <w:t>Master of software engineering</w:t>
-      </w:r>
-      <w:r>
-        <w:rPr>
-          <w:rFonts w:hint="eastAsia"/>
-          <w:sz w:val="28"/>
-          <w:szCs w:val="28"/>
-        </w:rPr>
-        <w:t xml:space="preserve"> expected June, 20</w:t>
-      </w:r>
-      <w:r>
-        <w:rPr>
-          <w:sz w:val="28"/>
-          <w:szCs w:val="28"/>
-        </w:rPr>
-        <w:t>14</w:t>
-      </w:r>
-    </w:p>
-    <w:p>
-      <w:pPr>
-        <w:spacing w:line="300" w:lineRule="exact"/>
-        <w:ind w:leftChars="810" w:left="2127" w:hangingChars="152" w:hanging="426"/>
-        <w:rPr>
-          <w:sz w:val="28"/>
-          <w:szCs w:val="28"/>
-        </w:rPr>
-      </w:pPr>
-      <w:r>
-        <w:rPr>
-          <w:rFonts w:hint="eastAsia"/>
-          <w:sz w:val="28"/>
-          <w:szCs w:val="28"/>
-        </w:rPr>
-        <w:t>●</w:t>
-      </w:r>
-      <w:r>
-        <w:rPr>
-          <w:rFonts w:hint="eastAsia"/>
-          <w:sz w:val="28"/>
-          <w:szCs w:val="28"/>
-        </w:rPr>
-        <w:t xml:space="preserve"> </w:t>
-      </w:r>
-      <w:r>
-        <w:rPr>
-          <w:sz w:val="28"/>
-          <w:szCs w:val="28"/>
-        </w:rPr>
-        <w:t>Specialized</w:t>
-      </w:r>
-      <w:r>
-        <w:rPr>
-          <w:rFonts w:hint="eastAsia"/>
-          <w:sz w:val="28"/>
-          <w:szCs w:val="28"/>
-        </w:rPr>
-        <w:t xml:space="preserve"> </w:t>
-      </w:r>
-      <w:r>
-        <w:rPr>
-          <w:sz w:val="28"/>
-          <w:szCs w:val="28"/>
-        </w:rPr>
-        <w:t>courses</w:t>
-      </w:r>
-      <w:r>
-        <w:rPr>
-          <w:sz w:val="28"/>
-          <w:szCs w:val="28"/>
-        </w:rPr>
-        <w:t xml:space="preserve"> included </w:t>
-      </w:r>
-      <w:r>
-        <w:rPr>
-          <w:sz w:val="28"/>
-          <w:szCs w:val="28"/>
-        </w:rPr>
-        <w:t xml:space="preserve">data structure, algorithm, </w:t>
-      </w:r>
-    </w:p>
-    <w:p>
-      <w:pPr>
-        <w:spacing w:line="300" w:lineRule="exact"/>
-        <w:ind w:leftChars="1012" w:left="2125"/>
-        <w:rPr>
-          <w:sz w:val="28"/>
-          <w:szCs w:val="28"/>
-        </w:rPr>
-      </w:pPr>
-      <w:proofErr w:type="gramStart"/>
-      <w:r>
-        <w:rPr>
-          <w:sz w:val="28"/>
-          <w:szCs w:val="28"/>
-        </w:rPr>
-        <w:t>computer</w:t>
-      </w:r>
-      <w:proofErr w:type="gramEnd"/>
-      <w:r>
-        <w:rPr>
-          <w:sz w:val="28"/>
-          <w:szCs w:val="28"/>
-        </w:rPr>
-        <w:t xml:space="preserve"> composition principle, object oriented programming</w:t>
-      </w:r>
-    </w:p>
-    <w:p>
-      <w:pPr>
+        <w:t>E</w:t>
+      </w:r>
+      <w:r>
         <w:rPr>
           <w:b/>
           <w:bCs/>
@@ -1285,10 +1075,181 @@
             </w14:srgbClr>
           </w14:shadow>
         </w:rPr>
-      </w:pPr>
-      <w:r>
-        <w:rPr>
-          <w:rFonts w:hint="eastAsia"/>
+        <w:t>xperience</w:t>
+      </w:r>
+    </w:p>
+    <w:p>
+      <w:pPr>
+        <w:rPr>
+          <w:bCs/>
+          <w:sz w:val="36"/>
+          <w:szCs w:val="36"/>
+          <w14:shadow w14:blurRad="50800" w14:dist="38100" w14:dir="2700000" w14:sx="100000" w14:sy="100000" w14:kx="0" w14:ky="0" w14:algn="tl">
+            <w14:srgbClr w14:val="000000">
+              <w14:alpha w14:val="60000"/>
+            </w14:srgbClr>
+          </w14:shadow>
+        </w:rPr>
+      </w:pPr>
+      <w:r>
+        <w:rPr>
+          <w:bCs/>
+          <w:sz w:val="36"/>
+          <w:szCs w:val="36"/>
+          <w14:shadow w14:blurRad="50800" w14:dist="38100" w14:dir="2700000" w14:sx="100000" w14:sy="100000" w14:kx="0" w14:ky="0" w14:algn="tl">
+            <w14:srgbClr w14:val="000000">
+              <w14:alpha w14:val="60000"/>
+            </w14:srgbClr>
+          </w14:shadow>
+        </w:rPr>
+        <w:t>IBM internship</w:t>
+      </w:r>
+    </w:p>
+    <w:p>
+      <w:pPr>
+        <w:rPr>
+          <w:sz w:val="28"/>
+          <w:szCs w:val="28"/>
+        </w:rPr>
+      </w:pPr>
+      <w:r>
+        <w:rPr>
+          <w:sz w:val="28"/>
+          <w:szCs w:val="28"/>
+        </w:rPr>
+        <w:t xml:space="preserve">Working at IBM System-X </w:t>
+      </w:r>
+      <w:proofErr w:type="spellStart"/>
+      <w:r>
+        <w:rPr>
+          <w:sz w:val="28"/>
+          <w:szCs w:val="28"/>
+        </w:rPr>
+        <w:t>Uefi</w:t>
+      </w:r>
+      <w:proofErr w:type="spellEnd"/>
+      <w:r>
+        <w:rPr>
+          <w:sz w:val="28"/>
+          <w:szCs w:val="28"/>
+        </w:rPr>
+        <w:t xml:space="preserve"> team, design and implement the continuous integration </w:t>
+      </w:r>
+      <w:r>
+        <w:rPr>
+          <w:sz w:val="28"/>
+          <w:szCs w:val="28"/>
+        </w:rPr>
+        <w:t>test framework. Meanwhile,</w:t>
+      </w:r>
+      <w:r>
+        <w:rPr>
+          <w:sz w:val="28"/>
+          <w:szCs w:val="28"/>
+        </w:rPr>
+        <w:t xml:space="preserve"> a kind of black box testing tool</w:t>
+      </w:r>
+      <w:r>
+        <w:rPr>
+          <w:sz w:val="28"/>
+          <w:szCs w:val="28"/>
+        </w:rPr>
+        <w:t xml:space="preserve"> is completed.</w:t>
+      </w:r>
+    </w:p>
+    <w:p>
+      <w:pPr>
+        <w:rPr>
+          <w:bCs/>
+          <w:sz w:val="36"/>
+          <w:szCs w:val="36"/>
+          <w14:shadow w14:blurRad="50800" w14:dist="38100" w14:dir="2700000" w14:sx="100000" w14:sy="100000" w14:kx="0" w14:ky="0" w14:algn="tl">
+            <w14:srgbClr w14:val="000000">
+              <w14:alpha w14:val="60000"/>
+            </w14:srgbClr>
+          </w14:shadow>
+        </w:rPr>
+      </w:pPr>
+      <w:r>
+        <w:rPr>
+          <w:bCs/>
+          <w:sz w:val="36"/>
+          <w:szCs w:val="36"/>
+          <w14:shadow w14:blurRad="50800" w14:dist="38100" w14:dir="2700000" w14:sx="100000" w14:sy="100000" w14:kx="0" w14:ky="0" w14:algn="tl">
+            <w14:srgbClr w14:val="000000">
+              <w14:alpha w14:val="60000"/>
+            </w14:srgbClr>
+          </w14:shadow>
+        </w:rPr>
+        <w:t>Intel internship</w:t>
+      </w:r>
+    </w:p>
+    <w:p>
+      <w:pPr>
+        <w:rPr>
+          <w:sz w:val="28"/>
+          <w:szCs w:val="28"/>
+        </w:rPr>
+      </w:pPr>
+      <w:r>
+        <w:rPr>
+          <w:sz w:val="28"/>
+          <w:szCs w:val="28"/>
+        </w:rPr>
+        <w:t xml:space="preserve">Working at </w:t>
+      </w:r>
+      <w:proofErr w:type="spellStart"/>
+      <w:r>
+        <w:rPr>
+          <w:sz w:val="28"/>
+          <w:szCs w:val="28"/>
+        </w:rPr>
+        <w:t>webrtc</w:t>
+      </w:r>
+      <w:proofErr w:type="spellEnd"/>
+      <w:r>
+        <w:rPr>
+          <w:sz w:val="28"/>
+          <w:szCs w:val="28"/>
+        </w:rPr>
+        <w:t xml:space="preserve"> team as a Software test engineer, to design and implement the unit test</w:t>
+      </w:r>
+      <w:r>
+        <w:rPr>
+          <w:sz w:val="28"/>
+          <w:szCs w:val="28"/>
+        </w:rPr>
+        <w:t xml:space="preserve"> case, complete</w:t>
+      </w:r>
+      <w:bookmarkStart w:id="0" w:name="_GoBack"/>
+      <w:bookmarkEnd w:id="0"/>
+      <w:r>
+        <w:rPr>
+          <w:sz w:val="28"/>
+          <w:szCs w:val="28"/>
+        </w:rPr>
+        <w:t xml:space="preserve"> the nightly test for </w:t>
+      </w:r>
+      <w:proofErr w:type="spellStart"/>
+      <w:r>
+        <w:rPr>
+          <w:sz w:val="28"/>
+          <w:szCs w:val="28"/>
+        </w:rPr>
+        <w:t>webrtc</w:t>
+      </w:r>
+      <w:proofErr w:type="spellEnd"/>
+      <w:r>
+        <w:rPr>
+          <w:sz w:val="28"/>
+          <w:szCs w:val="28"/>
+        </w:rPr>
+        <w:t xml:space="preserve"> android app.</w:t>
+      </w:r>
+    </w:p>
+    <w:p>
+      <w:pPr>
+        <w:rPr>
           <w:b/>
           <w:bCs/>
           <w:sz w:val="48"/>
@@ -1299,420 +1260,8 @@
             </w14:srgbClr>
           </w14:shadow>
         </w:rPr>
-        <w:t>EXPERIENCE</w:t>
-      </w:r>
-    </w:p>
-    <w:p>
-      <w:pPr>
-        <w:spacing w:line="300" w:lineRule="exact"/>
-        <w:ind w:leftChars="811" w:left="2126" w:hangingChars="151" w:hanging="423"/>
-        <w:rPr>
-          <w:sz w:val="28"/>
-          <w:szCs w:val="28"/>
-        </w:rPr>
-      </w:pPr>
-      <w:r>
-        <w:rPr>
-          <w:rFonts w:hint="eastAsia"/>
-          <w:sz w:val="28"/>
-          <w:szCs w:val="28"/>
-        </w:rPr>
-        <w:t>●</w:t>
-      </w:r>
-      <w:r>
-        <w:rPr>
-          <w:rFonts w:hint="eastAsia"/>
-          <w:sz w:val="28"/>
-          <w:szCs w:val="28"/>
-        </w:rPr>
-        <w:t xml:space="preserve"> </w:t>
-      </w:r>
-      <w:r>
-        <w:rPr>
-          <w:b/>
-          <w:sz w:val="28"/>
-          <w:szCs w:val="28"/>
-        </w:rPr>
-        <w:t>Project Manager</w:t>
-      </w:r>
-      <w:r>
-        <w:rPr>
-          <w:b/>
-          <w:sz w:val="28"/>
-          <w:szCs w:val="28"/>
-        </w:rPr>
-        <w:t xml:space="preserve">  </w:t>
-      </w:r>
-      <w:r>
-        <w:rPr>
-          <w:sz w:val="28"/>
-          <w:szCs w:val="28"/>
-        </w:rPr>
-        <w:t xml:space="preserve">                       </w:t>
-      </w:r>
-      <w:r>
-        <w:rPr>
-          <w:sz w:val="28"/>
-          <w:szCs w:val="28"/>
-        </w:rPr>
-        <w:t xml:space="preserve"> </w:t>
-      </w:r>
-      <w:r>
-        <w:rPr>
-          <w:sz w:val="28"/>
-          <w:szCs w:val="28"/>
-        </w:rPr>
-        <w:t>June, 2010 -2010 in July</w:t>
-      </w:r>
-    </w:p>
-    <w:p>
-      <w:pPr>
-        <w:spacing w:line="300" w:lineRule="exact"/>
-        <w:ind w:leftChars="995" w:left="2089" w:firstLineChars="12" w:firstLine="34"/>
-        <w:rPr>
-          <w:sz w:val="28"/>
-          <w:szCs w:val="28"/>
-        </w:rPr>
-      </w:pPr>
-      <w:r>
-        <w:rPr>
-          <w:sz w:val="28"/>
-          <w:szCs w:val="28"/>
-        </w:rPr>
-        <w:t>(</w:t>
-      </w:r>
-      <w:proofErr w:type="gramStart"/>
-      <w:r>
-        <w:rPr>
-          <w:rFonts w:hint="eastAsia"/>
-          <w:sz w:val="28"/>
-          <w:szCs w:val="28"/>
-        </w:rPr>
-        <w:t>sophomore</w:t>
-      </w:r>
-      <w:proofErr w:type="gramEnd"/>
-      <w:r>
-        <w:rPr>
-          <w:sz w:val="28"/>
-          <w:szCs w:val="28"/>
-        </w:rPr>
-        <w:t xml:space="preserve">) </w:t>
-      </w:r>
-    </w:p>
-    <w:p>
-      <w:pPr>
-        <w:spacing w:line="300" w:lineRule="exact"/>
-        <w:ind w:leftChars="995" w:left="2089" w:firstLineChars="12" w:firstLine="34"/>
-        <w:rPr>
-          <w:sz w:val="28"/>
-          <w:szCs w:val="28"/>
-        </w:rPr>
-      </w:pPr>
-      <w:r>
-        <w:rPr>
-          <w:sz w:val="28"/>
-          <w:szCs w:val="28"/>
-        </w:rPr>
-        <w:t xml:space="preserve">Java </w:t>
-      </w:r>
-      <w:proofErr w:type="spellStart"/>
-      <w:r>
-        <w:rPr>
-          <w:sz w:val="28"/>
-          <w:szCs w:val="28"/>
-        </w:rPr>
-        <w:t>Gobang</w:t>
-      </w:r>
-      <w:proofErr w:type="spellEnd"/>
-      <w:r>
-        <w:rPr>
-          <w:sz w:val="28"/>
-          <w:szCs w:val="28"/>
-        </w:rPr>
-        <w:t xml:space="preserve"> network game C2C mode, can achieve two machines online function of game</w:t>
-      </w:r>
-    </w:p>
-    <w:p>
-      <w:pPr>
-        <w:spacing w:line="300" w:lineRule="exact"/>
-        <w:ind w:leftChars="811" w:left="2126" w:hangingChars="151" w:hanging="423"/>
-        <w:rPr>
-          <w:sz w:val="28"/>
-          <w:szCs w:val="28"/>
-        </w:rPr>
-      </w:pPr>
-      <w:r>
-        <w:rPr>
-          <w:rFonts w:hint="eastAsia"/>
-          <w:sz w:val="28"/>
-          <w:szCs w:val="28"/>
-        </w:rPr>
-        <w:t>●</w:t>
-      </w:r>
-      <w:r>
-        <w:rPr>
-          <w:rFonts w:hint="eastAsia"/>
-          <w:sz w:val="28"/>
-          <w:szCs w:val="28"/>
-        </w:rPr>
-        <w:t xml:space="preserve"> </w:t>
-      </w:r>
-      <w:r>
-        <w:rPr>
-          <w:b/>
-          <w:sz w:val="28"/>
-          <w:szCs w:val="28"/>
-        </w:rPr>
-        <w:t>P</w:t>
-      </w:r>
-      <w:r>
-        <w:rPr>
-          <w:b/>
-          <w:sz w:val="28"/>
-          <w:szCs w:val="28"/>
-        </w:rPr>
-        <w:t>roject manager and system architect</w:t>
-      </w:r>
-      <w:r>
-        <w:rPr>
-          <w:sz w:val="28"/>
-          <w:szCs w:val="28"/>
-        </w:rPr>
-        <w:t xml:space="preserve">      </w:t>
-      </w:r>
-      <w:r>
-        <w:rPr>
-          <w:sz w:val="28"/>
-          <w:szCs w:val="28"/>
-        </w:rPr>
-        <w:t xml:space="preserve"> </w:t>
-      </w:r>
-      <w:r>
-        <w:rPr>
-          <w:sz w:val="28"/>
-          <w:szCs w:val="28"/>
-        </w:rPr>
-        <w:t>March, 2012 -2012 in May</w:t>
-      </w:r>
-    </w:p>
-    <w:p>
-      <w:pPr>
-        <w:spacing w:line="300" w:lineRule="exact"/>
-        <w:ind w:leftChars="1012" w:left="2125" w:firstLine="1"/>
-        <w:rPr>
-          <w:sz w:val="28"/>
-          <w:szCs w:val="28"/>
-        </w:rPr>
-      </w:pPr>
-      <w:r>
-        <w:rPr>
-          <w:sz w:val="28"/>
-          <w:szCs w:val="28"/>
-        </w:rPr>
-        <w:t>(</w:t>
-      </w:r>
-      <w:proofErr w:type="gramStart"/>
-      <w:r>
-        <w:rPr>
-          <w:rFonts w:hint="eastAsia"/>
-          <w:sz w:val="28"/>
-          <w:szCs w:val="28"/>
-        </w:rPr>
-        <w:t>senior</w:t>
-      </w:r>
-      <w:proofErr w:type="gramEnd"/>
-      <w:r>
-        <w:rPr>
-          <w:sz w:val="28"/>
-          <w:szCs w:val="28"/>
-        </w:rPr>
-        <w:t xml:space="preserve">) </w:t>
-      </w:r>
-    </w:p>
-    <w:p>
-      <w:pPr>
-        <w:spacing w:line="300" w:lineRule="exact"/>
-        <w:ind w:leftChars="1012" w:left="2125" w:firstLine="1"/>
-        <w:rPr>
-          <w:sz w:val="28"/>
-          <w:szCs w:val="28"/>
-        </w:rPr>
-      </w:pPr>
-      <w:r>
-        <w:rPr>
-          <w:sz w:val="28"/>
-          <w:szCs w:val="28"/>
-        </w:rPr>
-        <w:t xml:space="preserve">Freescale smart car collecting road information through the camera and then control vehicle </w:t>
-      </w:r>
-    </w:p>
-    <w:p>
-      <w:pPr>
-        <w:spacing w:line="300" w:lineRule="exact"/>
-        <w:ind w:leftChars="811" w:left="2126" w:hangingChars="151" w:hanging="423"/>
-        <w:rPr>
-          <w:sz w:val="28"/>
-          <w:szCs w:val="28"/>
-        </w:rPr>
-      </w:pPr>
-      <w:r>
-        <w:rPr>
-          <w:rFonts w:hint="eastAsia"/>
-          <w:sz w:val="28"/>
-          <w:szCs w:val="28"/>
-        </w:rPr>
-        <w:t>●</w:t>
-      </w:r>
-      <w:r>
-        <w:rPr>
-          <w:rFonts w:hint="eastAsia"/>
-          <w:sz w:val="28"/>
-          <w:szCs w:val="28"/>
-        </w:rPr>
-        <w:t xml:space="preserve"> </w:t>
-      </w:r>
-      <w:r>
-        <w:rPr>
-          <w:b/>
-          <w:sz w:val="28"/>
-          <w:szCs w:val="28"/>
-        </w:rPr>
-        <w:t>Project manager and system architect</w:t>
-      </w:r>
-      <w:r>
-        <w:rPr>
-          <w:sz w:val="28"/>
-          <w:szCs w:val="28"/>
-        </w:rPr>
-        <w:t xml:space="preserve">    June, 2012 -2012 in December</w:t>
-      </w:r>
-    </w:p>
-    <w:p>
-      <w:pPr>
-        <w:spacing w:line="300" w:lineRule="exact"/>
-        <w:ind w:leftChars="1012" w:left="2125" w:firstLine="1"/>
-        <w:rPr>
-          <w:sz w:val="28"/>
-          <w:szCs w:val="28"/>
-        </w:rPr>
-      </w:pPr>
-      <w:r>
-        <w:rPr>
-          <w:sz w:val="28"/>
-          <w:szCs w:val="28"/>
-        </w:rPr>
-        <w:t>(Graduate students in the first grade)</w:t>
-      </w:r>
-    </w:p>
-    <w:p>
-      <w:pPr>
-        <w:spacing w:line="300" w:lineRule="exact"/>
-        <w:ind w:leftChars="1012" w:left="2125" w:firstLine="1"/>
-        <w:rPr>
-          <w:sz w:val="28"/>
-          <w:szCs w:val="28"/>
-        </w:rPr>
-      </w:pPr>
-      <w:r>
-        <w:rPr>
-          <w:sz w:val="28"/>
-          <w:szCs w:val="28"/>
-        </w:rPr>
-        <w:t>Electronic library VC++ project under the framework of C/S realization of background management and the client query books</w:t>
-      </w:r>
-    </w:p>
-    <w:p>
-      <w:pPr>
-        <w:spacing w:line="300" w:lineRule="exact"/>
-        <w:ind w:leftChars="811" w:left="2126" w:hangingChars="151" w:hanging="423"/>
-        <w:rPr>
-          <w:sz w:val="28"/>
-          <w:szCs w:val="28"/>
-        </w:rPr>
-      </w:pPr>
-      <w:r>
-        <w:rPr>
-          <w:rFonts w:hint="eastAsia"/>
-          <w:sz w:val="28"/>
-          <w:szCs w:val="28"/>
-        </w:rPr>
-        <w:t>●</w:t>
-      </w:r>
-      <w:r>
-        <w:rPr>
-          <w:rFonts w:hint="eastAsia"/>
-          <w:sz w:val="28"/>
-          <w:szCs w:val="28"/>
-        </w:rPr>
-        <w:t xml:space="preserve"> </w:t>
-      </w:r>
-      <w:r>
-        <w:rPr>
-          <w:b/>
-          <w:sz w:val="28"/>
-          <w:szCs w:val="28"/>
-        </w:rPr>
-        <w:t xml:space="preserve">Application Analyst  </w:t>
-      </w:r>
-      <w:r>
-        <w:rPr>
-          <w:sz w:val="28"/>
-          <w:szCs w:val="28"/>
-        </w:rPr>
-        <w:t xml:space="preserve">                February, 2013 -2013 in March</w:t>
-      </w:r>
-    </w:p>
-    <w:p>
-      <w:pPr>
-        <w:spacing w:line="300" w:lineRule="exact"/>
-        <w:ind w:leftChars="1012" w:left="2125" w:firstLine="1"/>
-        <w:rPr>
-          <w:sz w:val="28"/>
-          <w:szCs w:val="28"/>
-        </w:rPr>
-      </w:pPr>
-      <w:r>
-        <w:rPr>
-          <w:sz w:val="28"/>
-          <w:szCs w:val="28"/>
-        </w:rPr>
-        <w:t>(Graduate students in the first grade)</w:t>
-      </w:r>
-    </w:p>
-    <w:p>
-      <w:pPr>
-        <w:spacing w:line="300" w:lineRule="exact"/>
-        <w:ind w:leftChars="1012" w:left="2125" w:firstLine="1"/>
-        <w:rPr>
-          <w:sz w:val="28"/>
-          <w:szCs w:val="28"/>
-        </w:rPr>
-      </w:pPr>
-      <w:r>
-        <w:rPr>
-          <w:sz w:val="28"/>
-          <w:szCs w:val="28"/>
-        </w:rPr>
-        <w:t xml:space="preserve">Android handheld demand guide       </w:t>
-      </w:r>
-      <w:r>
-        <w:rPr>
-          <w:sz w:val="28"/>
-          <w:szCs w:val="28"/>
-        </w:rPr>
-        <w:t xml:space="preserve">                </w:t>
-      </w:r>
-      <w:r>
-        <w:rPr>
-          <w:sz w:val="28"/>
-          <w:szCs w:val="28"/>
-        </w:rPr>
-        <w:t>Android APP</w:t>
-      </w:r>
-    </w:p>
-    <w:p>
-      <w:pPr>
-        <w:ind w:leftChars="1" w:left="2431" w:hangingChars="504" w:hanging="2429"/>
+      </w:pPr>
+      <w:r>
         <w:rPr>
           <w:b/>
           <w:bCs/>
@@ -1724,10 +1273,253 @@
             </w14:srgbClr>
           </w14:shadow>
         </w:rPr>
-      </w:pPr>
-      <w:r>
-        <w:rPr>
-          <w:rFonts w:hint="eastAsia"/>
+        <w:t>EDUCATION</w:t>
+      </w:r>
+    </w:p>
+    <w:p>
+      <w:pPr>
+        <w:spacing w:line="300" w:lineRule="exact"/>
+        <w:ind w:leftChars="405" w:left="850"/>
+        <w:rPr>
+          <w:sz w:val="28"/>
+          <w:szCs w:val="28"/>
+        </w:rPr>
+      </w:pPr>
+      <w:r>
+        <w:rPr>
+          <w:rFonts w:hint="eastAsia"/>
+          <w:sz w:val="28"/>
+          <w:szCs w:val="28"/>
+        </w:rPr>
+        <w:t>●</w:t>
+      </w:r>
+      <w:r>
+        <w:rPr>
+          <w:rFonts w:hint="eastAsia"/>
+          <w:sz w:val="28"/>
+          <w:szCs w:val="28"/>
+        </w:rPr>
+        <w:t xml:space="preserve"> Graduating University: </w:t>
+      </w:r>
+      <w:r>
+        <w:rPr>
+          <w:sz w:val="28"/>
+          <w:szCs w:val="28"/>
+        </w:rPr>
+        <w:t>Southeast</w:t>
+      </w:r>
+      <w:r>
+        <w:rPr>
+          <w:rFonts w:hint="eastAsia"/>
+          <w:sz w:val="28"/>
+          <w:szCs w:val="28"/>
+        </w:rPr>
+        <w:t xml:space="preserve"> University</w:t>
+      </w:r>
+    </w:p>
+    <w:p>
+      <w:pPr>
+        <w:spacing w:line="300" w:lineRule="exact"/>
+        <w:ind w:leftChars="405" w:left="850"/>
+        <w:rPr>
+          <w:sz w:val="28"/>
+          <w:szCs w:val="28"/>
+        </w:rPr>
+      </w:pPr>
+      <w:r>
+        <w:rPr>
+          <w:rFonts w:hint="eastAsia"/>
+          <w:sz w:val="28"/>
+          <w:szCs w:val="28"/>
+        </w:rPr>
+        <w:t>●</w:t>
+      </w:r>
+      <w:r>
+        <w:rPr>
+          <w:rFonts w:hint="eastAsia"/>
+          <w:sz w:val="28"/>
+          <w:szCs w:val="28"/>
+        </w:rPr>
+        <w:t xml:space="preserve"> </w:t>
+      </w:r>
+      <w:r>
+        <w:rPr>
+          <w:rFonts w:hint="eastAsia"/>
+          <w:sz w:val="28"/>
+          <w:szCs w:val="28"/>
+        </w:rPr>
+        <w:t xml:space="preserve">Major: </w:t>
+      </w:r>
+      <w:r>
+        <w:rPr>
+          <w:sz w:val="28"/>
+          <w:szCs w:val="28"/>
+        </w:rPr>
+        <w:t>Software engineering</w:t>
+      </w:r>
+    </w:p>
+    <w:p>
+      <w:pPr>
+        <w:spacing w:line="300" w:lineRule="exact"/>
+        <w:ind w:leftChars="405" w:left="850"/>
+        <w:rPr>
+          <w:sz w:val="28"/>
+          <w:szCs w:val="28"/>
+        </w:rPr>
+      </w:pPr>
+      <w:r>
+        <w:rPr>
+          <w:rFonts w:hint="eastAsia"/>
+          <w:sz w:val="28"/>
+          <w:szCs w:val="28"/>
+        </w:rPr>
+        <w:t>●</w:t>
+      </w:r>
+      <w:r>
+        <w:rPr>
+          <w:rFonts w:hint="eastAsia"/>
+          <w:sz w:val="28"/>
+          <w:szCs w:val="28"/>
+        </w:rPr>
+        <w:t xml:space="preserve"> Degree: </w:t>
+      </w:r>
+      <w:r>
+        <w:rPr>
+          <w:sz w:val="28"/>
+          <w:szCs w:val="28"/>
+        </w:rPr>
+        <w:t>Master of software engineering</w:t>
+      </w:r>
+      <w:r>
+        <w:rPr>
+          <w:rFonts w:hint="eastAsia"/>
+          <w:sz w:val="28"/>
+          <w:szCs w:val="28"/>
+        </w:rPr>
+        <w:t xml:space="preserve"> expected </w:t>
+      </w:r>
+      <w:r>
+        <w:rPr>
+          <w:sz w:val="28"/>
+          <w:szCs w:val="28"/>
+        </w:rPr>
+        <w:t>March</w:t>
+      </w:r>
+      <w:r>
+        <w:rPr>
+          <w:rFonts w:hint="eastAsia"/>
+          <w:sz w:val="28"/>
+          <w:szCs w:val="28"/>
+        </w:rPr>
+        <w:t>, 20</w:t>
+      </w:r>
+      <w:r>
+        <w:rPr>
+          <w:sz w:val="28"/>
+          <w:szCs w:val="28"/>
+        </w:rPr>
+        <w:t>1</w:t>
+      </w:r>
+      <w:r>
+        <w:rPr>
+          <w:sz w:val="28"/>
+          <w:szCs w:val="28"/>
+        </w:rPr>
+        <w:t>5</w:t>
+      </w:r>
+    </w:p>
+    <w:p>
+      <w:pPr>
+        <w:spacing w:line="300" w:lineRule="exact"/>
+        <w:ind w:leftChars="405" w:left="1276" w:hangingChars="152" w:hanging="426"/>
+        <w:rPr>
+          <w:sz w:val="28"/>
+          <w:szCs w:val="28"/>
+        </w:rPr>
+      </w:pPr>
+      <w:r>
+        <w:rPr>
+          <w:rFonts w:hint="eastAsia"/>
+          <w:sz w:val="28"/>
+          <w:szCs w:val="28"/>
+        </w:rPr>
+        <w:t>●</w:t>
+      </w:r>
+      <w:r>
+        <w:rPr>
+          <w:rFonts w:hint="eastAsia"/>
+          <w:sz w:val="28"/>
+          <w:szCs w:val="28"/>
+        </w:rPr>
+        <w:t xml:space="preserve"> </w:t>
+      </w:r>
+      <w:r>
+        <w:rPr>
+          <w:sz w:val="28"/>
+          <w:szCs w:val="28"/>
+        </w:rPr>
+        <w:t>Specialized</w:t>
+      </w:r>
+      <w:r>
+        <w:rPr>
+          <w:rFonts w:hint="eastAsia"/>
+          <w:sz w:val="28"/>
+          <w:szCs w:val="28"/>
+        </w:rPr>
+        <w:t xml:space="preserve"> </w:t>
+      </w:r>
+      <w:r>
+        <w:rPr>
+          <w:sz w:val="28"/>
+          <w:szCs w:val="28"/>
+        </w:rPr>
+        <w:t>courses</w:t>
+      </w:r>
+      <w:r>
+        <w:rPr>
+          <w:sz w:val="28"/>
+          <w:szCs w:val="28"/>
+        </w:rPr>
+        <w:t xml:space="preserve"> included </w:t>
+      </w:r>
+      <w:r>
+        <w:rPr>
+          <w:sz w:val="28"/>
+          <w:szCs w:val="28"/>
+        </w:rPr>
+        <w:t xml:space="preserve">data structure, algorithm, </w:t>
+      </w:r>
+    </w:p>
+    <w:p>
+      <w:pPr>
+        <w:spacing w:line="300" w:lineRule="exact"/>
+        <w:ind w:leftChars="405" w:left="850"/>
+        <w:rPr>
+          <w:rFonts w:hint="eastAsia"/>
+          <w:sz w:val="28"/>
+          <w:szCs w:val="28"/>
+        </w:rPr>
+      </w:pPr>
+      <w:proofErr w:type="gramStart"/>
+      <w:r>
+        <w:rPr>
+          <w:sz w:val="28"/>
+          <w:szCs w:val="28"/>
+        </w:rPr>
+        <w:t>computer</w:t>
+      </w:r>
+      <w:proofErr w:type="gramEnd"/>
+      <w:r>
+        <w:rPr>
+          <w:sz w:val="28"/>
+          <w:szCs w:val="28"/>
+        </w:rPr>
+        <w:t xml:space="preserve"> composition principle, object oriented programming</w:t>
+      </w:r>
+    </w:p>
+    <w:p>
+      <w:pPr>
+        <w:rPr>
           <w:b/>
           <w:bCs/>
           <w:sz w:val="48"/>
@@ -1738,10 +1530,10 @@
             </w14:srgbClr>
           </w14:shadow>
         </w:rPr>
-        <w:t>SKILL</w:t>
-      </w:r>
-      <w:r>
-        <w:rPr>
+      </w:pPr>
+      <w:r>
+        <w:rPr>
+          <w:rFonts w:hint="eastAsia"/>
           <w:b/>
           <w:bCs/>
           <w:sz w:val="48"/>
@@ -1752,320 +1544,9 @@
             </w14:srgbClr>
           </w14:shadow>
         </w:rPr>
-        <w:t>S</w:t>
-      </w:r>
-    </w:p>
-    <w:p>
-      <w:pPr>
-        <w:pStyle w:val="a5"/>
-        <w:numPr>
-          <w:ilvl w:val="0"/>
-          <w:numId w:val="6"/>
-        </w:numPr>
-        <w:spacing w:line="300" w:lineRule="exact"/>
-        <w:ind w:firstLineChars="0"/>
-        <w:rPr>
-          <w:sz w:val="32"/>
-          <w:szCs w:val="32"/>
-        </w:rPr>
-      </w:pPr>
-      <w:r>
-        <w:rPr>
-          <w:b/>
-          <w:sz w:val="32"/>
-          <w:szCs w:val="32"/>
-        </w:rPr>
-        <w:t>Computer</w:t>
-      </w:r>
-    </w:p>
-    <w:p>
-      <w:pPr>
-        <w:spacing w:line="300" w:lineRule="exact"/>
-        <w:ind w:leftChars="960" w:left="2016"/>
-        <w:rPr>
-          <w:b/>
-          <w:sz w:val="28"/>
-          <w:szCs w:val="28"/>
-        </w:rPr>
-      </w:pPr>
-      <w:r>
-        <w:rPr>
-          <w:b/>
-          <w:sz w:val="28"/>
-          <w:szCs w:val="28"/>
-        </w:rPr>
-        <w:t>Good at using java</w:t>
-      </w:r>
-      <w:r>
-        <w:rPr>
-          <w:rFonts w:hint="eastAsia"/>
-          <w:b/>
-          <w:sz w:val="28"/>
-          <w:szCs w:val="28"/>
-        </w:rPr>
-        <w:t xml:space="preserve">, </w:t>
-      </w:r>
-      <w:r>
-        <w:rPr>
-          <w:b/>
-          <w:sz w:val="28"/>
-          <w:szCs w:val="28"/>
-        </w:rPr>
-        <w:t xml:space="preserve">C++ Programming, </w:t>
-      </w:r>
-    </w:p>
-    <w:p>
-      <w:pPr>
-        <w:spacing w:line="300" w:lineRule="exact"/>
-        <w:ind w:leftChars="960" w:left="2016"/>
-        <w:rPr>
-          <w:sz w:val="28"/>
-          <w:szCs w:val="28"/>
-        </w:rPr>
-      </w:pPr>
-      <w:r>
-        <w:rPr>
-          <w:sz w:val="28"/>
-          <w:szCs w:val="28"/>
-        </w:rPr>
-        <w:t xml:space="preserve">Familiar with Python </w:t>
-      </w:r>
-      <w:r>
-        <w:rPr>
-          <w:sz w:val="28"/>
-          <w:szCs w:val="28"/>
-        </w:rPr>
-        <w:t>l</w:t>
-      </w:r>
-      <w:r>
-        <w:rPr>
-          <w:sz w:val="28"/>
-          <w:szCs w:val="28"/>
-        </w:rPr>
-        <w:t xml:space="preserve">anguage; </w:t>
-      </w:r>
-    </w:p>
-    <w:p>
-      <w:pPr>
-        <w:spacing w:line="300" w:lineRule="exact"/>
-        <w:ind w:leftChars="960" w:left="2016"/>
-        <w:rPr>
-          <w:sz w:val="28"/>
-          <w:szCs w:val="28"/>
-        </w:rPr>
-      </w:pPr>
-      <w:r>
-        <w:rPr>
-          <w:sz w:val="28"/>
-          <w:szCs w:val="28"/>
-        </w:rPr>
-        <w:t xml:space="preserve">Familiar with Agile </w:t>
-      </w:r>
-      <w:proofErr w:type="gramStart"/>
-      <w:r>
-        <w:rPr>
-          <w:sz w:val="28"/>
-          <w:szCs w:val="28"/>
-        </w:rPr>
-        <w:t>Modeling ;</w:t>
-      </w:r>
-      <w:proofErr w:type="gramEnd"/>
-      <w:r>
-        <w:rPr>
-          <w:sz w:val="28"/>
-          <w:szCs w:val="28"/>
-        </w:rPr>
-        <w:t xml:space="preserve"> </w:t>
-      </w:r>
-    </w:p>
-    <w:p>
-      <w:pPr>
-        <w:spacing w:line="300" w:lineRule="exact"/>
-        <w:ind w:leftChars="960" w:left="2016"/>
-        <w:rPr>
-          <w:sz w:val="28"/>
-          <w:szCs w:val="28"/>
-        </w:rPr>
-      </w:pPr>
-      <w:r>
-        <w:rPr>
-          <w:sz w:val="28"/>
-          <w:szCs w:val="28"/>
-        </w:rPr>
-        <w:t>Familiar with Android development mode</w:t>
-      </w:r>
-    </w:p>
-    <w:p>
-      <w:pPr>
-        <w:spacing w:line="300" w:lineRule="exact"/>
-        <w:ind w:leftChars="960" w:left="2016"/>
-        <w:rPr>
-          <w:sz w:val="28"/>
-          <w:szCs w:val="28"/>
-        </w:rPr>
-      </w:pPr>
-      <w:r>
-        <w:rPr>
-          <w:rFonts w:hint="eastAsia"/>
-          <w:sz w:val="28"/>
-          <w:szCs w:val="28"/>
-        </w:rPr>
-        <w:t>Sound knowledge with software such as Windows, Office20</w:t>
-      </w:r>
-      <w:r>
-        <w:rPr>
-          <w:sz w:val="28"/>
-          <w:szCs w:val="28"/>
-        </w:rPr>
-        <w:t>13</w:t>
-      </w:r>
-      <w:r>
-        <w:rPr>
-          <w:rFonts w:hint="eastAsia"/>
-          <w:sz w:val="28"/>
-          <w:szCs w:val="28"/>
-        </w:rPr>
-        <w:t xml:space="preserve">, </w:t>
-      </w:r>
-      <w:proofErr w:type="spellStart"/>
-      <w:r>
-        <w:rPr>
-          <w:rFonts w:hint="eastAsia"/>
-          <w:sz w:val="28"/>
-          <w:szCs w:val="28"/>
-        </w:rPr>
-        <w:t>PhotoShop</w:t>
-      </w:r>
-      <w:proofErr w:type="spellEnd"/>
-      <w:r>
-        <w:rPr>
-          <w:rFonts w:hint="eastAsia"/>
-          <w:sz w:val="28"/>
-          <w:szCs w:val="28"/>
-        </w:rPr>
-        <w:t>,</w:t>
-      </w:r>
-      <w:r>
-        <w:rPr>
-          <w:sz w:val="28"/>
-          <w:szCs w:val="28"/>
-        </w:rPr>
-        <w:t xml:space="preserve"> CorelDraw, Dreamweaver, </w:t>
-      </w:r>
-      <w:proofErr w:type="spellStart"/>
-      <w:r>
-        <w:rPr>
-          <w:sz w:val="28"/>
-          <w:szCs w:val="28"/>
-        </w:rPr>
-        <w:t>etc</w:t>
-      </w:r>
-      <w:proofErr w:type="spellEnd"/>
-      <w:r>
-        <w:rPr>
-          <w:sz w:val="28"/>
-          <w:szCs w:val="28"/>
-        </w:rPr>
-        <w:t>;</w:t>
-      </w:r>
-    </w:p>
-    <w:p>
-      <w:pPr>
-        <w:spacing w:line="300" w:lineRule="exact"/>
-        <w:ind w:leftChars="960" w:left="2016"/>
-        <w:rPr>
-          <w:sz w:val="28"/>
-          <w:szCs w:val="28"/>
-        </w:rPr>
-      </w:pPr>
-    </w:p>
-    <w:p>
-      <w:pPr>
-        <w:spacing w:line="300" w:lineRule="exact"/>
-        <w:ind w:leftChars="960" w:left="2016"/>
-        <w:rPr>
-          <w:sz w:val="28"/>
-          <w:szCs w:val="28"/>
-        </w:rPr>
-      </w:pPr>
-    </w:p>
-    <w:p>
-      <w:pPr>
-        <w:spacing w:line="240" w:lineRule="atLeast"/>
-        <w:rPr>
-          <w:sz w:val="11"/>
-          <w:szCs w:val="11"/>
-        </w:rPr>
-      </w:pPr>
-    </w:p>
-    <w:p>
-      <w:pPr>
-        <w:pStyle w:val="a5"/>
-        <w:numPr>
-          <w:ilvl w:val="0"/>
-          <w:numId w:val="6"/>
-        </w:numPr>
-        <w:spacing w:line="300" w:lineRule="exact"/>
-        <w:ind w:firstLineChars="0"/>
-        <w:rPr>
-          <w:b/>
-          <w:sz w:val="32"/>
-          <w:szCs w:val="32"/>
-        </w:rPr>
-      </w:pPr>
-      <w:r>
-        <w:rPr>
-          <w:rFonts w:hint="eastAsia"/>
-          <w:b/>
-          <w:sz w:val="32"/>
-          <w:szCs w:val="32"/>
-        </w:rPr>
-        <w:t>Language</w:t>
-      </w:r>
-    </w:p>
-    <w:p>
-      <w:pPr>
-        <w:pStyle w:val="a5"/>
-        <w:spacing w:line="300" w:lineRule="exact"/>
-        <w:ind w:left="2061" w:firstLineChars="0" w:firstLine="0"/>
-        <w:rPr>
-          <w:sz w:val="28"/>
-          <w:szCs w:val="28"/>
-        </w:rPr>
-      </w:pPr>
-      <w:r>
-        <w:rPr>
-          <w:rFonts w:hint="eastAsia"/>
-          <w:sz w:val="28"/>
-          <w:szCs w:val="28"/>
-        </w:rPr>
-        <w:t>Native speaker of Chinese;</w:t>
-      </w:r>
-    </w:p>
-    <w:p>
-      <w:pPr>
-        <w:pStyle w:val="a5"/>
-        <w:spacing w:line="300" w:lineRule="exact"/>
-        <w:ind w:left="2061" w:firstLineChars="0" w:firstLine="0"/>
-        <w:rPr>
-          <w:b/>
-          <w:sz w:val="28"/>
-          <w:szCs w:val="28"/>
-        </w:rPr>
-      </w:pPr>
-      <w:r>
-        <w:rPr>
-          <w:rFonts w:hint="eastAsia"/>
-          <w:b/>
-          <w:sz w:val="28"/>
-          <w:szCs w:val="28"/>
-        </w:rPr>
-        <w:t xml:space="preserve">Fluent in English; </w:t>
-      </w:r>
-    </w:p>
-    <w:p>
-      <w:pPr>
-        <w:ind w:leftChars="1" w:left="2431" w:hangingChars="504" w:hanging="2429"/>
+        <w:t>SKILL</w:t>
+      </w:r>
+      <w:r>
         <w:rPr>
           <w:b/>
           <w:bCs/>
@@ -2077,10 +1558,307 @@
             </w14:srgbClr>
           </w14:shadow>
         </w:rPr>
-      </w:pPr>
-      <w:r>
-        <w:rPr>
-          <w:rFonts w:hint="eastAsia"/>
+        <w:t>S</w:t>
+      </w:r>
+    </w:p>
+    <w:p>
+      <w:pPr>
+        <w:pStyle w:val="a5"/>
+        <w:numPr>
+          <w:ilvl w:val="0"/>
+          <w:numId w:val="6"/>
+        </w:numPr>
+        <w:spacing w:line="300" w:lineRule="exact"/>
+        <w:ind w:leftChars="405" w:left="1210" w:firstLineChars="0"/>
+        <w:rPr>
+          <w:sz w:val="32"/>
+          <w:szCs w:val="32"/>
+        </w:rPr>
+      </w:pPr>
+      <w:r>
+        <w:rPr>
+          <w:b/>
+          <w:sz w:val="32"/>
+          <w:szCs w:val="32"/>
+        </w:rPr>
+        <w:t>Computer</w:t>
+      </w:r>
+    </w:p>
+    <w:p>
+      <w:pPr>
+        <w:spacing w:line="300" w:lineRule="exact"/>
+        <w:ind w:leftChars="405" w:left="850"/>
+        <w:rPr>
+          <w:b/>
+          <w:sz w:val="28"/>
+          <w:szCs w:val="28"/>
+        </w:rPr>
+      </w:pPr>
+      <w:r>
+        <w:rPr>
+          <w:b/>
+          <w:sz w:val="28"/>
+          <w:szCs w:val="28"/>
+        </w:rPr>
+        <w:t>Good at using</w:t>
+      </w:r>
+      <w:r>
+        <w:rPr>
+          <w:b/>
+          <w:sz w:val="28"/>
+          <w:szCs w:val="28"/>
+        </w:rPr>
+        <w:t xml:space="preserve"> Python</w:t>
+      </w:r>
+      <w:r>
+        <w:rPr>
+          <w:b/>
+          <w:sz w:val="28"/>
+          <w:szCs w:val="28"/>
+        </w:rPr>
+        <w:t xml:space="preserve"> &amp; Shell programming</w:t>
+      </w:r>
+    </w:p>
+    <w:p>
+      <w:pPr>
+        <w:spacing w:line="300" w:lineRule="exact"/>
+        <w:ind w:leftChars="405" w:left="850"/>
+        <w:rPr>
+          <w:sz w:val="28"/>
+          <w:szCs w:val="28"/>
+        </w:rPr>
+      </w:pPr>
+      <w:r>
+        <w:rPr>
+          <w:sz w:val="28"/>
+          <w:szCs w:val="28"/>
+        </w:rPr>
+        <w:t>Familiar with Java</w:t>
+      </w:r>
+      <w:r>
+        <w:rPr>
+          <w:sz w:val="28"/>
+          <w:szCs w:val="28"/>
+        </w:rPr>
+        <w:t xml:space="preserve"> </w:t>
+      </w:r>
+      <w:r>
+        <w:rPr>
+          <w:sz w:val="28"/>
+          <w:szCs w:val="28"/>
+        </w:rPr>
+        <w:t>l</w:t>
+      </w:r>
+      <w:r>
+        <w:rPr>
+          <w:sz w:val="28"/>
+          <w:szCs w:val="28"/>
+        </w:rPr>
+        <w:t xml:space="preserve">anguage; </w:t>
+      </w:r>
+    </w:p>
+    <w:p>
+      <w:pPr>
+        <w:spacing w:line="300" w:lineRule="exact"/>
+        <w:ind w:leftChars="405" w:left="850"/>
+        <w:rPr>
+          <w:sz w:val="28"/>
+          <w:szCs w:val="28"/>
+        </w:rPr>
+      </w:pPr>
+      <w:r>
+        <w:rPr>
+          <w:sz w:val="28"/>
+          <w:szCs w:val="28"/>
+        </w:rPr>
+        <w:t xml:space="preserve">Familiar with Agile </w:t>
+      </w:r>
+      <w:proofErr w:type="gramStart"/>
+      <w:r>
+        <w:rPr>
+          <w:sz w:val="28"/>
+          <w:szCs w:val="28"/>
+        </w:rPr>
+        <w:t>Modeling ;</w:t>
+      </w:r>
+      <w:proofErr w:type="gramEnd"/>
+      <w:r>
+        <w:rPr>
+          <w:sz w:val="28"/>
+          <w:szCs w:val="28"/>
+        </w:rPr>
+        <w:t xml:space="preserve"> </w:t>
+      </w:r>
+    </w:p>
+    <w:p>
+      <w:pPr>
+        <w:spacing w:line="300" w:lineRule="exact"/>
+        <w:ind w:leftChars="405" w:left="850"/>
+        <w:rPr>
+          <w:sz w:val="28"/>
+          <w:szCs w:val="28"/>
+        </w:rPr>
+      </w:pPr>
+      <w:r>
+        <w:rPr>
+          <w:sz w:val="28"/>
+          <w:szCs w:val="28"/>
+        </w:rPr>
+        <w:t>Familiar with Android development mode</w:t>
+      </w:r>
+    </w:p>
+    <w:p>
+      <w:pPr>
+        <w:spacing w:line="300" w:lineRule="exact"/>
+        <w:ind w:leftChars="405" w:left="850"/>
+        <w:rPr>
+          <w:sz w:val="28"/>
+          <w:szCs w:val="28"/>
+        </w:rPr>
+      </w:pPr>
+      <w:r>
+        <w:rPr>
+          <w:rFonts w:hint="eastAsia"/>
+          <w:sz w:val="28"/>
+          <w:szCs w:val="28"/>
+        </w:rPr>
+        <w:t>Sound knowledge with software such as Windows, Office20</w:t>
+      </w:r>
+      <w:r>
+        <w:rPr>
+          <w:sz w:val="28"/>
+          <w:szCs w:val="28"/>
+        </w:rPr>
+        <w:t>13</w:t>
+      </w:r>
+      <w:r>
+        <w:rPr>
+          <w:rFonts w:hint="eastAsia"/>
+          <w:sz w:val="28"/>
+          <w:szCs w:val="28"/>
+        </w:rPr>
+        <w:t xml:space="preserve">, </w:t>
+      </w:r>
+      <w:proofErr w:type="spellStart"/>
+      <w:r>
+        <w:rPr>
+          <w:rFonts w:hint="eastAsia"/>
+          <w:sz w:val="28"/>
+          <w:szCs w:val="28"/>
+        </w:rPr>
+        <w:t>PhotoShop</w:t>
+      </w:r>
+      <w:proofErr w:type="spellEnd"/>
+      <w:r>
+        <w:rPr>
+          <w:rFonts w:hint="eastAsia"/>
+          <w:sz w:val="28"/>
+          <w:szCs w:val="28"/>
+        </w:rPr>
+        <w:t>,</w:t>
+      </w:r>
+      <w:r>
+        <w:rPr>
+          <w:sz w:val="28"/>
+          <w:szCs w:val="28"/>
+        </w:rPr>
+        <w:t xml:space="preserve"> CorelDraw, Dreamweaver, </w:t>
+      </w:r>
+      <w:proofErr w:type="spellStart"/>
+      <w:r>
+        <w:rPr>
+          <w:sz w:val="28"/>
+          <w:szCs w:val="28"/>
+        </w:rPr>
+        <w:t>etc</w:t>
+      </w:r>
+      <w:proofErr w:type="spellEnd"/>
+      <w:r>
+        <w:rPr>
+          <w:sz w:val="28"/>
+          <w:szCs w:val="28"/>
+        </w:rPr>
+        <w:t>;</w:t>
+      </w:r>
+    </w:p>
+    <w:p>
+      <w:pPr>
+        <w:spacing w:line="240" w:lineRule="atLeast"/>
+        <w:ind w:leftChars="405" w:left="850"/>
+        <w:rPr>
+          <w:sz w:val="11"/>
+          <w:szCs w:val="11"/>
+        </w:rPr>
+      </w:pPr>
+    </w:p>
+    <w:p>
+      <w:pPr>
+        <w:pStyle w:val="a5"/>
+        <w:numPr>
+          <w:ilvl w:val="0"/>
+          <w:numId w:val="6"/>
+        </w:numPr>
+        <w:spacing w:line="300" w:lineRule="exact"/>
+        <w:ind w:leftChars="405" w:left="1210" w:firstLineChars="0"/>
+        <w:rPr>
+          <w:b/>
+          <w:sz w:val="32"/>
+          <w:szCs w:val="32"/>
+        </w:rPr>
+      </w:pPr>
+      <w:r>
+        <w:rPr>
+          <w:rFonts w:hint="eastAsia"/>
+          <w:b/>
+          <w:sz w:val="32"/>
+          <w:szCs w:val="32"/>
+        </w:rPr>
+        <w:t>Language</w:t>
+      </w:r>
+    </w:p>
+    <w:p>
+      <w:pPr>
+        <w:pStyle w:val="a5"/>
+        <w:spacing w:line="300" w:lineRule="exact"/>
+        <w:ind w:leftChars="405" w:left="850" w:firstLineChars="0" w:firstLine="0"/>
+        <w:rPr>
+          <w:sz w:val="28"/>
+          <w:szCs w:val="28"/>
+        </w:rPr>
+      </w:pPr>
+      <w:r>
+        <w:rPr>
+          <w:rFonts w:hint="eastAsia"/>
+          <w:sz w:val="28"/>
+          <w:szCs w:val="28"/>
+        </w:rPr>
+        <w:t>Native speaker of Chinese;</w:t>
+      </w:r>
+    </w:p>
+    <w:p>
+      <w:pPr>
+        <w:pStyle w:val="a5"/>
+        <w:spacing w:line="300" w:lineRule="exact"/>
+        <w:ind w:leftChars="405" w:left="850" w:firstLineChars="0" w:firstLine="0"/>
+        <w:rPr>
+          <w:b/>
+          <w:sz w:val="28"/>
+          <w:szCs w:val="28"/>
+        </w:rPr>
+      </w:pPr>
+      <w:r>
+        <w:rPr>
+          <w:rFonts w:hint="eastAsia"/>
+          <w:b/>
+          <w:sz w:val="28"/>
+          <w:szCs w:val="28"/>
+        </w:rPr>
+        <w:t xml:space="preserve">Fluent in English; </w:t>
+      </w:r>
+    </w:p>
+    <w:p>
+      <w:pPr>
+        <w:rPr>
           <w:b/>
           <w:bCs/>
           <w:sz w:val="48"/>
@@ -2091,375 +1869,10 @@
             </w14:srgbClr>
           </w14:shadow>
         </w:rPr>
-        <w:t>AWARDS</w:t>
-      </w:r>
-    </w:p>
-    <w:p>
-      <w:pPr>
-        <w:pStyle w:val="a6"/>
-        <w:spacing w:before="0" w:beforeAutospacing="0" w:after="0" w:afterAutospacing="0" w:line="300" w:lineRule="exact"/>
-        <w:ind w:leftChars="809" w:left="1699" w:firstLine="1"/>
-        <w:textAlignment w:val="baseline"/>
-        <w:rPr>
-          <w:rFonts w:ascii="Arial" w:hAnsi="Arial" w:cs="Arial"/>
-          <w:color w:val="000000"/>
-        </w:rPr>
-      </w:pPr>
-      <w:r>
-        <w:rPr>
-          <w:rFonts w:hint="eastAsia"/>
-          <w:sz w:val="28"/>
-          <w:szCs w:val="28"/>
-        </w:rPr>
-        <w:t>●</w:t>
-      </w:r>
-      <w:r>
-        <w:rPr>
-          <w:rFonts w:hint="eastAsia"/>
-          <w:sz w:val="28"/>
-          <w:szCs w:val="28"/>
-        </w:rPr>
-        <w:t xml:space="preserve"> </w:t>
-      </w:r>
-      <w:r>
-        <w:rPr>
-          <w:rFonts w:ascii="Arial" w:hAnsi="Arial" w:cs="Arial"/>
-          <w:color w:val="000000"/>
-          <w:bdr w:val="none" w:sz="0" w:space="0" w:color="auto" w:frame="1"/>
-        </w:rPr>
-        <w:t>2010~2011 school year third scholarship, obtains the forth scholarship</w:t>
-      </w:r>
-    </w:p>
-    <w:p>
-      <w:pPr>
-        <w:pStyle w:val="a6"/>
-        <w:spacing w:before="0" w:beforeAutospacing="0" w:after="0" w:afterAutospacing="0" w:line="300" w:lineRule="exact"/>
-        <w:ind w:leftChars="809" w:left="1699" w:firstLine="1"/>
-        <w:textAlignment w:val="baseline"/>
-        <w:rPr>
-          <w:rFonts w:ascii="Arial" w:hAnsi="Arial" w:cs="Arial"/>
-          <w:color w:val="000000"/>
-        </w:rPr>
-      </w:pPr>
-      <w:r>
-        <w:rPr>
-          <w:rFonts w:hint="eastAsia"/>
-          <w:sz w:val="28"/>
-          <w:szCs w:val="28"/>
-        </w:rPr>
-        <w:t>●</w:t>
-      </w:r>
-      <w:r>
-        <w:rPr>
-          <w:rFonts w:hint="eastAsia"/>
-          <w:sz w:val="28"/>
-          <w:szCs w:val="28"/>
-        </w:rPr>
-        <w:t xml:space="preserve"> </w:t>
-      </w:r>
-      <w:r>
-        <w:rPr>
-          <w:rFonts w:ascii="Arial" w:hAnsi="Arial" w:cs="Arial"/>
-          <w:color w:val="000000"/>
-          <w:bdr w:val="none" w:sz="0" w:space="0" w:color="auto" w:frame="1"/>
-        </w:rPr>
-        <w:t>2009~2010 school year, the</w:t>
-      </w:r>
-      <w:r>
-        <w:rPr>
-          <w:rFonts w:ascii="Arial" w:hAnsi="Arial" w:cs="Arial"/>
-          <w:color w:val="000000"/>
-          <w:bdr w:val="none" w:sz="0" w:space="0" w:color="auto" w:frame="1"/>
-        </w:rPr>
-        <w:t xml:space="preserve"> </w:t>
-      </w:r>
-      <w:r>
-        <w:rPr>
-          <w:rFonts w:ascii="Arial" w:hAnsi="Arial" w:cs="Arial"/>
-          <w:color w:val="000000"/>
-          <w:bdr w:val="none" w:sz="0" w:space="0" w:color="auto" w:frame="1"/>
-        </w:rPr>
-        <w:t>third university scholarship</w:t>
-      </w:r>
-    </w:p>
-    <w:p>
-      <w:pPr>
-        <w:pStyle w:val="a6"/>
-        <w:spacing w:before="0" w:beforeAutospacing="0" w:after="0" w:afterAutospacing="0" w:line="300" w:lineRule="exact"/>
-        <w:ind w:leftChars="809" w:left="1699" w:firstLine="1"/>
-        <w:textAlignment w:val="baseline"/>
-        <w:rPr>
-          <w:rFonts w:ascii="Arial" w:hAnsi="Arial" w:cs="Arial"/>
-          <w:color w:val="000000"/>
-          <w:bdr w:val="none" w:sz="0" w:space="0" w:color="auto" w:frame="1"/>
-        </w:rPr>
-      </w:pPr>
-      <w:r>
-        <w:rPr>
-          <w:rFonts w:hint="eastAsia"/>
-          <w:sz w:val="28"/>
-          <w:szCs w:val="28"/>
-        </w:rPr>
-        <w:t>●</w:t>
-      </w:r>
-      <w:r>
-        <w:rPr>
-          <w:rFonts w:hint="eastAsia"/>
-          <w:sz w:val="28"/>
-          <w:szCs w:val="28"/>
-        </w:rPr>
-        <w:t xml:space="preserve"> </w:t>
-      </w:r>
-      <w:r>
-        <w:rPr>
-          <w:rFonts w:ascii="Arial" w:hAnsi="Arial" w:cs="Arial"/>
-          <w:color w:val="000000"/>
-          <w:bdr w:val="none" w:sz="0" w:space="0" w:color="auto" w:frame="1"/>
-        </w:rPr>
-        <w:t>2008~2009 school year the</w:t>
-      </w:r>
-      <w:r>
-        <w:rPr>
-          <w:rFonts w:ascii="Arial" w:hAnsi="Arial" w:cs="Arial"/>
-          <w:color w:val="000000"/>
-          <w:bdr w:val="none" w:sz="0" w:space="0" w:color="auto" w:frame="1"/>
-        </w:rPr>
-        <w:t xml:space="preserve"> </w:t>
-      </w:r>
-      <w:r>
-        <w:rPr>
-          <w:rFonts w:ascii="Arial" w:hAnsi="Arial" w:cs="Arial"/>
-          <w:color w:val="000000"/>
-          <w:bdr w:val="none" w:sz="0" w:space="0" w:color="auto" w:frame="1"/>
-        </w:rPr>
-        <w:t>third scholarship, obtains the forth scholarship</w:t>
-      </w:r>
-    </w:p>
-    <w:p>
-      <w:pPr>
-        <w:pStyle w:val="a6"/>
-        <w:spacing w:before="0" w:beforeAutospacing="0" w:after="0" w:afterAutospacing="0" w:line="300" w:lineRule="exact"/>
-        <w:ind w:leftChars="809" w:left="1699" w:firstLine="1"/>
-        <w:textAlignment w:val="baseline"/>
-        <w:rPr>
-          <w:rFonts w:ascii="Arial" w:hAnsi="Arial" w:cs="Arial"/>
-          <w:color w:val="000000"/>
-          <w:bdr w:val="none" w:sz="0" w:space="0" w:color="auto" w:frame="1"/>
-        </w:rPr>
-      </w:pPr>
-      <w:r>
-        <w:rPr>
-          <w:rFonts w:hint="eastAsia"/>
-          <w:sz w:val="28"/>
-          <w:szCs w:val="28"/>
-        </w:rPr>
-        <w:t xml:space="preserve">● </w:t>
-      </w:r>
-      <w:r>
-        <w:rPr>
-          <w:rFonts w:ascii="Arial" w:hAnsi="Arial" w:cs="Arial"/>
-          <w:color w:val="000000"/>
-          <w:bdr w:val="none" w:sz="0" w:space="0" w:color="auto" w:frame="1"/>
-        </w:rPr>
-        <w:t>The higher education community in 2010 Cup National Undergraduate</w:t>
-      </w:r>
-    </w:p>
-    <w:p>
-      <w:pPr>
-        <w:pStyle w:val="a6"/>
-        <w:spacing w:before="0" w:beforeAutospacing="0" w:after="0" w:afterAutospacing="0" w:line="300" w:lineRule="exact"/>
-        <w:ind w:leftChars="809" w:left="1699" w:firstLine="286"/>
-        <w:textAlignment w:val="baseline"/>
-        <w:rPr>
-          <w:rFonts w:ascii="Arial" w:hAnsi="Arial" w:cs="Arial"/>
-          <w:color w:val="000000"/>
-          <w:bdr w:val="none" w:sz="0" w:space="0" w:color="auto" w:frame="1"/>
-        </w:rPr>
-      </w:pPr>
-      <w:r>
-        <w:rPr>
-          <w:rFonts w:ascii="Arial" w:hAnsi="Arial" w:cs="Arial"/>
-          <w:color w:val="000000"/>
-          <w:bdr w:val="none" w:sz="0" w:space="0" w:color="auto" w:frame="1"/>
-        </w:rPr>
-        <w:t xml:space="preserve"> Mathematical Modeling Contest (undergraduate group) successful participants</w:t>
-      </w:r>
-    </w:p>
-    <w:p>
-      <w:pPr>
-        <w:pStyle w:val="a6"/>
-        <w:spacing w:before="0" w:beforeAutospacing="0" w:after="0" w:afterAutospacing="0" w:line="300" w:lineRule="exact"/>
-        <w:ind w:leftChars="809" w:left="1699" w:firstLine="1"/>
-        <w:textAlignment w:val="baseline"/>
-        <w:rPr>
-          <w:rFonts w:ascii="Arial" w:hAnsi="Arial" w:cs="Arial"/>
-          <w:color w:val="000000"/>
-          <w:bdr w:val="none" w:sz="0" w:space="0" w:color="auto" w:frame="1"/>
-        </w:rPr>
-      </w:pPr>
-      <w:r>
-        <w:rPr>
-          <w:rFonts w:hint="eastAsia"/>
-          <w:sz w:val="28"/>
-          <w:szCs w:val="28"/>
-        </w:rPr>
-        <w:t>●</w:t>
-      </w:r>
-      <w:r>
-        <w:rPr>
-          <w:rFonts w:ascii="Arial" w:hAnsi="Arial" w:cs="Arial" w:hint="eastAsia"/>
-          <w:color w:val="000000"/>
-          <w:bdr w:val="none" w:sz="0" w:space="0" w:color="auto" w:frame="1"/>
-        </w:rPr>
-        <w:t xml:space="preserve"> </w:t>
-      </w:r>
-      <w:r>
-        <w:rPr>
-          <w:rFonts w:ascii="Arial" w:hAnsi="Arial" w:cs="Arial"/>
-          <w:color w:val="000000"/>
-          <w:bdr w:val="none" w:sz="0" w:space="0" w:color="auto" w:frame="1"/>
-        </w:rPr>
-        <w:t xml:space="preserve">First 2010 Jilin Province Undergraduate Mathematical Contest in modeling </w:t>
-      </w:r>
-    </w:p>
-    <w:p>
-      <w:pPr>
-        <w:pStyle w:val="a6"/>
-        <w:spacing w:before="0" w:beforeAutospacing="0" w:after="0" w:afterAutospacing="0" w:line="300" w:lineRule="exact"/>
-        <w:ind w:leftChars="809" w:left="1699" w:firstLine="428"/>
-        <w:textAlignment w:val="baseline"/>
-        <w:rPr>
-          <w:rFonts w:ascii="Arial" w:hAnsi="Arial" w:cs="Arial"/>
-          <w:color w:val="000000"/>
-          <w:bdr w:val="none" w:sz="0" w:space="0" w:color="auto" w:frame="1"/>
-        </w:rPr>
-      </w:pPr>
-      <w:r>
-        <w:rPr>
-          <w:rFonts w:ascii="Arial" w:hAnsi="Arial" w:cs="Arial"/>
-          <w:color w:val="000000"/>
-          <w:bdr w:val="none" w:sz="0" w:space="0" w:color="auto" w:frame="1"/>
-        </w:rPr>
-        <w:t>(</w:t>
-      </w:r>
-      <w:proofErr w:type="gramStart"/>
-      <w:r>
-        <w:rPr>
-          <w:rFonts w:ascii="Arial" w:hAnsi="Arial" w:cs="Arial"/>
-          <w:color w:val="000000"/>
-          <w:bdr w:val="none" w:sz="0" w:space="0" w:color="auto" w:frame="1"/>
-        </w:rPr>
-        <w:t>undergraduate</w:t>
-      </w:r>
-      <w:proofErr w:type="gramEnd"/>
-      <w:r>
-        <w:rPr>
-          <w:rFonts w:ascii="Arial" w:hAnsi="Arial" w:cs="Arial"/>
-          <w:color w:val="000000"/>
-          <w:bdr w:val="none" w:sz="0" w:space="0" w:color="auto" w:frame="1"/>
-        </w:rPr>
-        <w:t xml:space="preserve"> group) successful participants</w:t>
-      </w:r>
-    </w:p>
-    <w:p>
-      <w:pPr>
-        <w:pStyle w:val="a6"/>
-        <w:spacing w:before="0" w:beforeAutospacing="0" w:after="0" w:afterAutospacing="0" w:line="300" w:lineRule="exact"/>
-        <w:ind w:leftChars="809" w:left="1699" w:firstLine="1"/>
-        <w:textAlignment w:val="baseline"/>
-        <w:rPr>
-          <w:rFonts w:ascii="Arial" w:hAnsi="Arial" w:cs="Arial"/>
-          <w:color w:val="000000"/>
-          <w:bdr w:val="none" w:sz="0" w:space="0" w:color="auto" w:frame="1"/>
-        </w:rPr>
-      </w:pPr>
-      <w:r>
-        <w:rPr>
-          <w:rFonts w:hint="eastAsia"/>
-          <w:sz w:val="28"/>
-          <w:szCs w:val="28"/>
-        </w:rPr>
-        <w:t>●</w:t>
-      </w:r>
-      <w:r>
-        <w:rPr>
-          <w:rFonts w:ascii="Arial" w:hAnsi="Arial" w:cs="Arial" w:hint="eastAsia"/>
-          <w:color w:val="000000"/>
-          <w:bdr w:val="none" w:sz="0" w:space="0" w:color="auto" w:frame="1"/>
-        </w:rPr>
-        <w:t xml:space="preserve"> </w:t>
-      </w:r>
-      <w:r>
-        <w:rPr>
-          <w:rFonts w:ascii="Arial" w:hAnsi="Arial" w:cs="Arial"/>
-          <w:color w:val="000000"/>
-          <w:bdr w:val="none" w:sz="0" w:space="0" w:color="auto" w:frame="1"/>
-        </w:rPr>
-        <w:t xml:space="preserve">The higher education community in 2009 Cup National Undergraduate </w:t>
-      </w:r>
-    </w:p>
-    <w:p>
-      <w:pPr>
-        <w:pStyle w:val="a6"/>
-        <w:spacing w:before="0" w:beforeAutospacing="0" w:after="0" w:afterAutospacing="0" w:line="300" w:lineRule="exact"/>
-        <w:ind w:leftChars="809" w:left="1699" w:firstLine="428"/>
-        <w:textAlignment w:val="baseline"/>
-        <w:rPr>
-          <w:rFonts w:ascii="Arial" w:hAnsi="Arial" w:cs="Arial"/>
-          <w:color w:val="000000"/>
-          <w:bdr w:val="none" w:sz="0" w:space="0" w:color="auto" w:frame="1"/>
-        </w:rPr>
-      </w:pPr>
-      <w:r>
-        <w:rPr>
-          <w:rFonts w:ascii="Arial" w:hAnsi="Arial" w:cs="Arial"/>
-          <w:color w:val="000000"/>
-          <w:bdr w:val="none" w:sz="0" w:space="0" w:color="auto" w:frame="1"/>
-        </w:rPr>
-        <w:t>Mathematical Modeling Contest (undergradua</w:t>
-      </w:r>
-      <w:r>
-        <w:rPr>
-          <w:rFonts w:ascii="Arial" w:hAnsi="Arial" w:cs="Arial"/>
-          <w:color w:val="000000"/>
-          <w:bdr w:val="none" w:sz="0" w:space="0" w:color="auto" w:frame="1"/>
-        </w:rPr>
-        <w:t>te group)</w:t>
-      </w:r>
-      <w:r>
-        <w:rPr>
-          <w:rFonts w:ascii="Arial" w:hAnsi="Arial" w:cs="Arial"/>
-          <w:color w:val="000000"/>
-          <w:bdr w:val="none" w:sz="0" w:space="0" w:color="auto" w:frame="1"/>
-        </w:rPr>
-        <w:t xml:space="preserve"> third </w:t>
-      </w:r>
-      <w:r>
-        <w:rPr>
-          <w:rFonts w:ascii="Arial" w:hAnsi="Arial" w:cs="Arial"/>
-          <w:color w:val="000000"/>
-          <w:bdr w:val="none" w:sz="0" w:space="0" w:color="auto" w:frame="1"/>
-        </w:rPr>
-        <w:t>prize</w:t>
-      </w:r>
-    </w:p>
-    <w:p>
-      <w:pPr>
-        <w:pStyle w:val="a6"/>
-        <w:spacing w:before="0" w:beforeAutospacing="0" w:after="0" w:afterAutospacing="0" w:line="300" w:lineRule="exact"/>
-        <w:ind w:leftChars="809" w:left="1699" w:firstLine="1"/>
-        <w:textAlignment w:val="baseline"/>
-        <w:rPr>
-          <w:rFonts w:ascii="Arial" w:hAnsi="Arial" w:cs="Arial"/>
-          <w:color w:val="000000"/>
-          <w:bdr w:val="none" w:sz="0" w:space="0" w:color="auto" w:frame="1"/>
-        </w:rPr>
-      </w:pPr>
-    </w:p>
-    <w:p>
-      <w:pPr>
-        <w:ind w:leftChars="1" w:left="2431" w:hangingChars="504" w:hanging="2429"/>
-        <w:rPr>
+      </w:pPr>
+      <w:r>
+        <w:rPr>
+          <w:rFonts w:hint="eastAsia"/>
           <w:b/>
           <w:bCs/>
           <w:sz w:val="48"/>
@@ -2470,10 +1883,375 @@
             </w14:srgbClr>
           </w14:shadow>
         </w:rPr>
-      </w:pPr>
-      <w:r>
-        <w:rPr>
-          <w:rFonts w:hint="eastAsia"/>
+        <w:lastRenderedPageBreak/>
+        <w:t>AWARDS</w:t>
+      </w:r>
+    </w:p>
+    <w:p>
+      <w:pPr>
+        <w:pStyle w:val="a6"/>
+        <w:spacing w:before="0" w:beforeAutospacing="0" w:after="0" w:afterAutospacing="0" w:line="300" w:lineRule="exact"/>
+        <w:ind w:leftChars="405" w:left="850" w:firstLine="1"/>
+        <w:textAlignment w:val="baseline"/>
+        <w:rPr>
+          <w:rFonts w:ascii="Arial" w:hAnsi="Arial" w:cs="Arial"/>
+          <w:color w:val="000000"/>
+        </w:rPr>
+      </w:pPr>
+      <w:r>
+        <w:rPr>
+          <w:rFonts w:hint="eastAsia"/>
+          <w:sz w:val="28"/>
+          <w:szCs w:val="28"/>
+        </w:rPr>
+        <w:t>●</w:t>
+      </w:r>
+      <w:r>
+        <w:rPr>
+          <w:rFonts w:hint="eastAsia"/>
+          <w:sz w:val="28"/>
+          <w:szCs w:val="28"/>
+        </w:rPr>
+        <w:t xml:space="preserve"> </w:t>
+      </w:r>
+      <w:r>
+        <w:rPr>
+          <w:rFonts w:ascii="Arial" w:hAnsi="Arial" w:cs="Arial"/>
+          <w:color w:val="000000"/>
+          <w:bdr w:val="none" w:sz="0" w:space="0" w:color="auto" w:frame="1"/>
+        </w:rPr>
+        <w:t>2010~2011 school year third scholarship, obtains the forth scholarship</w:t>
+      </w:r>
+    </w:p>
+    <w:p>
+      <w:pPr>
+        <w:pStyle w:val="a6"/>
+        <w:spacing w:before="0" w:beforeAutospacing="0" w:after="0" w:afterAutospacing="0" w:line="300" w:lineRule="exact"/>
+        <w:ind w:leftChars="405" w:left="850" w:firstLine="1"/>
+        <w:textAlignment w:val="baseline"/>
+        <w:rPr>
+          <w:rFonts w:ascii="Arial" w:hAnsi="Arial" w:cs="Arial"/>
+          <w:color w:val="000000"/>
+        </w:rPr>
+      </w:pPr>
+      <w:r>
+        <w:rPr>
+          <w:rFonts w:hint="eastAsia"/>
+          <w:sz w:val="28"/>
+          <w:szCs w:val="28"/>
+        </w:rPr>
+        <w:t>●</w:t>
+      </w:r>
+      <w:r>
+        <w:rPr>
+          <w:rFonts w:hint="eastAsia"/>
+          <w:sz w:val="28"/>
+          <w:szCs w:val="28"/>
+        </w:rPr>
+        <w:t xml:space="preserve"> </w:t>
+      </w:r>
+      <w:r>
+        <w:rPr>
+          <w:rFonts w:ascii="Arial" w:hAnsi="Arial" w:cs="Arial"/>
+          <w:color w:val="000000"/>
+          <w:bdr w:val="none" w:sz="0" w:space="0" w:color="auto" w:frame="1"/>
+        </w:rPr>
+        <w:t>2009~2010 school year, the</w:t>
+      </w:r>
+      <w:r>
+        <w:rPr>
+          <w:rFonts w:ascii="Arial" w:hAnsi="Arial" w:cs="Arial"/>
+          <w:color w:val="000000"/>
+          <w:bdr w:val="none" w:sz="0" w:space="0" w:color="auto" w:frame="1"/>
+        </w:rPr>
+        <w:t xml:space="preserve"> </w:t>
+      </w:r>
+      <w:r>
+        <w:rPr>
+          <w:rFonts w:ascii="Arial" w:hAnsi="Arial" w:cs="Arial"/>
+          <w:color w:val="000000"/>
+          <w:bdr w:val="none" w:sz="0" w:space="0" w:color="auto" w:frame="1"/>
+        </w:rPr>
+        <w:t>third university scholarship</w:t>
+      </w:r>
+    </w:p>
+    <w:p>
+      <w:pPr>
+        <w:pStyle w:val="a6"/>
+        <w:spacing w:before="0" w:beforeAutospacing="0" w:after="0" w:afterAutospacing="0" w:line="300" w:lineRule="exact"/>
+        <w:ind w:leftChars="405" w:left="850" w:firstLine="1"/>
+        <w:textAlignment w:val="baseline"/>
+        <w:rPr>
+          <w:rFonts w:ascii="Arial" w:hAnsi="Arial" w:cs="Arial"/>
+          <w:color w:val="000000"/>
+          <w:bdr w:val="none" w:sz="0" w:space="0" w:color="auto" w:frame="1"/>
+        </w:rPr>
+      </w:pPr>
+      <w:r>
+        <w:rPr>
+          <w:rFonts w:hint="eastAsia"/>
+          <w:sz w:val="28"/>
+          <w:szCs w:val="28"/>
+        </w:rPr>
+        <w:t>●</w:t>
+      </w:r>
+      <w:r>
+        <w:rPr>
+          <w:rFonts w:hint="eastAsia"/>
+          <w:sz w:val="28"/>
+          <w:szCs w:val="28"/>
+        </w:rPr>
+        <w:t xml:space="preserve"> </w:t>
+      </w:r>
+      <w:r>
+        <w:rPr>
+          <w:rFonts w:ascii="Arial" w:hAnsi="Arial" w:cs="Arial"/>
+          <w:color w:val="000000"/>
+          <w:bdr w:val="none" w:sz="0" w:space="0" w:color="auto" w:frame="1"/>
+        </w:rPr>
+        <w:t>2008~2009 school year the</w:t>
+      </w:r>
+      <w:r>
+        <w:rPr>
+          <w:rFonts w:ascii="Arial" w:hAnsi="Arial" w:cs="Arial"/>
+          <w:color w:val="000000"/>
+          <w:bdr w:val="none" w:sz="0" w:space="0" w:color="auto" w:frame="1"/>
+        </w:rPr>
+        <w:t xml:space="preserve"> </w:t>
+      </w:r>
+      <w:r>
+        <w:rPr>
+          <w:rFonts w:ascii="Arial" w:hAnsi="Arial" w:cs="Arial"/>
+          <w:color w:val="000000"/>
+          <w:bdr w:val="none" w:sz="0" w:space="0" w:color="auto" w:frame="1"/>
+        </w:rPr>
+        <w:t>third scholarship, obtains the forth scholarship</w:t>
+      </w:r>
+    </w:p>
+    <w:p>
+      <w:pPr>
+        <w:pStyle w:val="a6"/>
+        <w:spacing w:before="0" w:beforeAutospacing="0" w:after="0" w:afterAutospacing="0" w:line="300" w:lineRule="exact"/>
+        <w:ind w:leftChars="405" w:left="850" w:firstLine="1"/>
+        <w:textAlignment w:val="baseline"/>
+        <w:rPr>
+          <w:rFonts w:ascii="Arial" w:hAnsi="Arial" w:cs="Arial"/>
+          <w:color w:val="000000"/>
+          <w:bdr w:val="none" w:sz="0" w:space="0" w:color="auto" w:frame="1"/>
+        </w:rPr>
+      </w:pPr>
+      <w:r>
+        <w:rPr>
+          <w:rFonts w:hint="eastAsia"/>
+          <w:sz w:val="28"/>
+          <w:szCs w:val="28"/>
+        </w:rPr>
+        <w:t xml:space="preserve">● </w:t>
+      </w:r>
+      <w:r>
+        <w:rPr>
+          <w:rFonts w:ascii="Arial" w:hAnsi="Arial" w:cs="Arial"/>
+          <w:color w:val="000000"/>
+          <w:bdr w:val="none" w:sz="0" w:space="0" w:color="auto" w:frame="1"/>
+        </w:rPr>
+        <w:t>The higher education community in 2010 Cup National Undergraduate</w:t>
+      </w:r>
+    </w:p>
+    <w:p>
+      <w:pPr>
+        <w:pStyle w:val="a6"/>
+        <w:spacing w:before="0" w:beforeAutospacing="0" w:after="0" w:afterAutospacing="0" w:line="300" w:lineRule="exact"/>
+        <w:ind w:leftChars="405" w:left="850" w:firstLine="286"/>
+        <w:textAlignment w:val="baseline"/>
+        <w:rPr>
+          <w:rFonts w:ascii="Arial" w:hAnsi="Arial" w:cs="Arial"/>
+          <w:color w:val="000000"/>
+          <w:bdr w:val="none" w:sz="0" w:space="0" w:color="auto" w:frame="1"/>
+        </w:rPr>
+      </w:pPr>
+      <w:r>
+        <w:rPr>
+          <w:rFonts w:ascii="Arial" w:hAnsi="Arial" w:cs="Arial"/>
+          <w:color w:val="000000"/>
+          <w:bdr w:val="none" w:sz="0" w:space="0" w:color="auto" w:frame="1"/>
+        </w:rPr>
+        <w:t xml:space="preserve"> Mathematical Modeling Contest (undergraduate group) successful participants</w:t>
+      </w:r>
+    </w:p>
+    <w:p>
+      <w:pPr>
+        <w:pStyle w:val="a6"/>
+        <w:spacing w:before="0" w:beforeAutospacing="0" w:after="0" w:afterAutospacing="0" w:line="300" w:lineRule="exact"/>
+        <w:ind w:leftChars="405" w:left="850" w:firstLine="1"/>
+        <w:textAlignment w:val="baseline"/>
+        <w:rPr>
+          <w:rFonts w:ascii="Arial" w:hAnsi="Arial" w:cs="Arial"/>
+          <w:color w:val="000000"/>
+          <w:bdr w:val="none" w:sz="0" w:space="0" w:color="auto" w:frame="1"/>
+        </w:rPr>
+      </w:pPr>
+      <w:r>
+        <w:rPr>
+          <w:rFonts w:hint="eastAsia"/>
+          <w:sz w:val="28"/>
+          <w:szCs w:val="28"/>
+        </w:rPr>
+        <w:t>●</w:t>
+      </w:r>
+      <w:r>
+        <w:rPr>
+          <w:rFonts w:ascii="Arial" w:hAnsi="Arial" w:cs="Arial" w:hint="eastAsia"/>
+          <w:color w:val="000000"/>
+          <w:bdr w:val="none" w:sz="0" w:space="0" w:color="auto" w:frame="1"/>
+        </w:rPr>
+        <w:t xml:space="preserve"> </w:t>
+      </w:r>
+      <w:r>
+        <w:rPr>
+          <w:rFonts w:ascii="Arial" w:hAnsi="Arial" w:cs="Arial"/>
+          <w:color w:val="000000"/>
+          <w:bdr w:val="none" w:sz="0" w:space="0" w:color="auto" w:frame="1"/>
+        </w:rPr>
+        <w:t xml:space="preserve">First 2010 Jilin Province Undergraduate Mathematical Contest in modeling </w:t>
+      </w:r>
+    </w:p>
+    <w:p>
+      <w:pPr>
+        <w:pStyle w:val="a6"/>
+        <w:spacing w:before="0" w:beforeAutospacing="0" w:after="0" w:afterAutospacing="0" w:line="300" w:lineRule="exact"/>
+        <w:ind w:leftChars="405" w:left="850" w:firstLine="428"/>
+        <w:textAlignment w:val="baseline"/>
+        <w:rPr>
+          <w:rFonts w:ascii="Arial" w:hAnsi="Arial" w:cs="Arial"/>
+          <w:color w:val="000000"/>
+          <w:bdr w:val="none" w:sz="0" w:space="0" w:color="auto" w:frame="1"/>
+        </w:rPr>
+      </w:pPr>
+      <w:r>
+        <w:rPr>
+          <w:rFonts w:ascii="Arial" w:hAnsi="Arial" w:cs="Arial"/>
+          <w:color w:val="000000"/>
+          <w:bdr w:val="none" w:sz="0" w:space="0" w:color="auto" w:frame="1"/>
+        </w:rPr>
+        <w:t>(</w:t>
+      </w:r>
+      <w:proofErr w:type="gramStart"/>
+      <w:r>
+        <w:rPr>
+          <w:rFonts w:ascii="Arial" w:hAnsi="Arial" w:cs="Arial"/>
+          <w:color w:val="000000"/>
+          <w:bdr w:val="none" w:sz="0" w:space="0" w:color="auto" w:frame="1"/>
+        </w:rPr>
+        <w:t>undergraduate</w:t>
+      </w:r>
+      <w:proofErr w:type="gramEnd"/>
+      <w:r>
+        <w:rPr>
+          <w:rFonts w:ascii="Arial" w:hAnsi="Arial" w:cs="Arial"/>
+          <w:color w:val="000000"/>
+          <w:bdr w:val="none" w:sz="0" w:space="0" w:color="auto" w:frame="1"/>
+        </w:rPr>
+        <w:t xml:space="preserve"> group) successful participants</w:t>
+      </w:r>
+    </w:p>
+    <w:p>
+      <w:pPr>
+        <w:pStyle w:val="a6"/>
+        <w:spacing w:before="0" w:beforeAutospacing="0" w:after="0" w:afterAutospacing="0" w:line="300" w:lineRule="exact"/>
+        <w:ind w:leftChars="405" w:left="850" w:firstLine="1"/>
+        <w:textAlignment w:val="baseline"/>
+        <w:rPr>
+          <w:rFonts w:ascii="Arial" w:hAnsi="Arial" w:cs="Arial"/>
+          <w:color w:val="000000"/>
+          <w:bdr w:val="none" w:sz="0" w:space="0" w:color="auto" w:frame="1"/>
+        </w:rPr>
+      </w:pPr>
+      <w:r>
+        <w:rPr>
+          <w:rFonts w:hint="eastAsia"/>
+          <w:sz w:val="28"/>
+          <w:szCs w:val="28"/>
+        </w:rPr>
+        <w:t>●</w:t>
+      </w:r>
+      <w:r>
+        <w:rPr>
+          <w:rFonts w:ascii="Arial" w:hAnsi="Arial" w:cs="Arial" w:hint="eastAsia"/>
+          <w:color w:val="000000"/>
+          <w:bdr w:val="none" w:sz="0" w:space="0" w:color="auto" w:frame="1"/>
+        </w:rPr>
+        <w:t xml:space="preserve"> </w:t>
+      </w:r>
+      <w:r>
+        <w:rPr>
+          <w:rFonts w:ascii="Arial" w:hAnsi="Arial" w:cs="Arial"/>
+          <w:color w:val="000000"/>
+          <w:bdr w:val="none" w:sz="0" w:space="0" w:color="auto" w:frame="1"/>
+        </w:rPr>
+        <w:t xml:space="preserve">The higher education community in 2009 Cup National Undergraduate </w:t>
+      </w:r>
+    </w:p>
+    <w:p>
+      <w:pPr>
+        <w:pStyle w:val="a6"/>
+        <w:spacing w:before="0" w:beforeAutospacing="0" w:after="0" w:afterAutospacing="0" w:line="300" w:lineRule="exact"/>
+        <w:ind w:leftChars="405" w:left="850" w:firstLine="428"/>
+        <w:textAlignment w:val="baseline"/>
+        <w:rPr>
+          <w:rFonts w:ascii="Arial" w:hAnsi="Arial" w:cs="Arial"/>
+          <w:color w:val="000000"/>
+          <w:bdr w:val="none" w:sz="0" w:space="0" w:color="auto" w:frame="1"/>
+        </w:rPr>
+      </w:pPr>
+      <w:r>
+        <w:rPr>
+          <w:rFonts w:ascii="Arial" w:hAnsi="Arial" w:cs="Arial"/>
+          <w:color w:val="000000"/>
+          <w:bdr w:val="none" w:sz="0" w:space="0" w:color="auto" w:frame="1"/>
+        </w:rPr>
+        <w:t>Mathematical Modeling Contest (undergradua</w:t>
+      </w:r>
+      <w:r>
+        <w:rPr>
+          <w:rFonts w:ascii="Arial" w:hAnsi="Arial" w:cs="Arial"/>
+          <w:color w:val="000000"/>
+          <w:bdr w:val="none" w:sz="0" w:space="0" w:color="auto" w:frame="1"/>
+        </w:rPr>
+        <w:t>te group)</w:t>
+      </w:r>
+      <w:r>
+        <w:rPr>
+          <w:rFonts w:ascii="Arial" w:hAnsi="Arial" w:cs="Arial"/>
+          <w:color w:val="000000"/>
+          <w:bdr w:val="none" w:sz="0" w:space="0" w:color="auto" w:frame="1"/>
+        </w:rPr>
+        <w:t xml:space="preserve"> third </w:t>
+      </w:r>
+      <w:r>
+        <w:rPr>
+          <w:rFonts w:ascii="Arial" w:hAnsi="Arial" w:cs="Arial"/>
+          <w:color w:val="000000"/>
+          <w:bdr w:val="none" w:sz="0" w:space="0" w:color="auto" w:frame="1"/>
+        </w:rPr>
+        <w:t>prize</w:t>
+      </w:r>
+    </w:p>
+    <w:p>
+      <w:pPr>
+        <w:pStyle w:val="a6"/>
+        <w:spacing w:before="0" w:beforeAutospacing="0" w:after="0" w:afterAutospacing="0" w:line="300" w:lineRule="exact"/>
+        <w:ind w:leftChars="405" w:left="850" w:firstLine="1"/>
+        <w:textAlignment w:val="baseline"/>
+        <w:rPr>
+          <w:rFonts w:ascii="Arial" w:hAnsi="Arial" w:cs="Arial"/>
+          <w:color w:val="000000"/>
+          <w:bdr w:val="none" w:sz="0" w:space="0" w:color="auto" w:frame="1"/>
+        </w:rPr>
+      </w:pPr>
+    </w:p>
+    <w:p>
+      <w:pPr>
+        <w:rPr>
           <w:b/>
           <w:bCs/>
           <w:sz w:val="48"/>
@@ -2484,204 +2262,10 @@
             </w14:srgbClr>
           </w14:shadow>
         </w:rPr>
-        <w:t>CERTIFICATES</w:t>
-      </w:r>
-    </w:p>
-    <w:p>
-      <w:pPr>
-        <w:pStyle w:val="a6"/>
-        <w:spacing w:before="0" w:beforeAutospacing="0" w:after="0" w:afterAutospacing="0" w:line="300" w:lineRule="exact"/>
-        <w:ind w:leftChars="809" w:left="1699" w:firstLine="1"/>
-        <w:textAlignment w:val="baseline"/>
-        <w:rPr>
-          <w:rFonts w:ascii="Arial" w:hAnsi="Arial" w:cs="Arial"/>
-          <w:color w:val="000000"/>
-          <w:bdr w:val="none" w:sz="0" w:space="0" w:color="auto" w:frame="1"/>
-        </w:rPr>
-      </w:pPr>
-      <w:r>
-        <w:rPr>
-          <w:rFonts w:ascii="Arial" w:hAnsi="Arial" w:cs="Arial" w:hint="eastAsia"/>
-          <w:color w:val="000000"/>
-          <w:bdr w:val="none" w:sz="0" w:space="0" w:color="auto" w:frame="1"/>
-        </w:rPr>
-        <w:t>●</w:t>
-      </w:r>
-      <w:r>
-        <w:rPr>
-          <w:rFonts w:ascii="Arial" w:hAnsi="Arial" w:cs="Arial" w:hint="eastAsia"/>
-          <w:color w:val="000000"/>
-          <w:bdr w:val="none" w:sz="0" w:space="0" w:color="auto" w:frame="1"/>
-        </w:rPr>
-        <w:t xml:space="preserve"> College English Test Band 6</w:t>
-      </w:r>
-    </w:p>
-    <w:p>
-      <w:pPr>
-        <w:pStyle w:val="a6"/>
-        <w:spacing w:before="0" w:beforeAutospacing="0" w:after="0" w:afterAutospacing="0" w:line="300" w:lineRule="exact"/>
-        <w:ind w:leftChars="809" w:left="1699" w:firstLine="1"/>
-        <w:textAlignment w:val="baseline"/>
-        <w:rPr>
-          <w:rFonts w:ascii="Arial" w:hAnsi="Arial" w:cs="Arial"/>
-          <w:color w:val="000000"/>
-          <w:bdr w:val="none" w:sz="0" w:space="0" w:color="auto" w:frame="1"/>
-        </w:rPr>
-      </w:pPr>
-      <w:r>
-        <w:rPr>
-          <w:rFonts w:ascii="Arial" w:hAnsi="Arial" w:cs="Arial" w:hint="eastAsia"/>
-          <w:color w:val="000000"/>
-          <w:bdr w:val="none" w:sz="0" w:space="0" w:color="auto" w:frame="1"/>
-        </w:rPr>
-        <w:t>●</w:t>
-      </w:r>
-      <w:r>
-        <w:rPr>
-          <w:rFonts w:ascii="Arial" w:hAnsi="Arial" w:cs="Arial" w:hint="eastAsia"/>
-          <w:color w:val="000000"/>
-          <w:bdr w:val="none" w:sz="0" w:space="0" w:color="auto" w:frame="1"/>
-        </w:rPr>
-        <w:t xml:space="preserve"> </w:t>
-      </w:r>
-      <w:r>
-        <w:rPr>
-          <w:rFonts w:ascii="Arial" w:hAnsi="Arial" w:cs="Arial"/>
-          <w:color w:val="000000"/>
-          <w:bdr w:val="none" w:sz="0" w:space="0" w:color="auto" w:frame="1"/>
-        </w:rPr>
-        <w:t>Computer software technology and professional technical qualifications</w:t>
-      </w:r>
-      <w:r>
-        <w:rPr>
-          <w:rFonts w:ascii="Arial" w:hAnsi="Arial" w:cs="Arial"/>
-          <w:color w:val="000000"/>
-          <w:bdr w:val="none" w:sz="0" w:space="0" w:color="auto" w:frame="1"/>
-        </w:rPr>
-        <w:t xml:space="preserve"> in</w:t>
-      </w:r>
-    </w:p>
-    <w:p>
-      <w:pPr>
-        <w:pStyle w:val="a6"/>
-        <w:spacing w:before="0" w:beforeAutospacing="0" w:after="0" w:afterAutospacing="0" w:line="300" w:lineRule="exact"/>
-        <w:ind w:leftChars="809" w:left="1699" w:firstLine="428"/>
-        <w:textAlignment w:val="baseline"/>
-        <w:rPr>
-          <w:rFonts w:ascii="Arial" w:hAnsi="Arial" w:cs="Arial"/>
-          <w:color w:val="000000"/>
-          <w:bdr w:val="none" w:sz="0" w:space="0" w:color="auto" w:frame="1"/>
-        </w:rPr>
-      </w:pPr>
-      <w:r>
-        <w:rPr>
-          <w:rFonts w:ascii="Arial" w:hAnsi="Arial" w:cs="Arial"/>
-          <w:color w:val="000000"/>
-          <w:bdr w:val="none" w:sz="0" w:space="0" w:color="auto" w:frame="1"/>
-        </w:rPr>
-        <w:t xml:space="preserve">2011 </w:t>
-      </w:r>
-      <w:proofErr w:type="gramStart"/>
-      <w:r>
-        <w:rPr>
-          <w:rFonts w:ascii="Arial" w:hAnsi="Arial" w:cs="Arial"/>
-          <w:color w:val="000000"/>
-          <w:bdr w:val="none" w:sz="0" w:space="0" w:color="auto" w:frame="1"/>
-        </w:rPr>
-        <w:t>people's</w:t>
-      </w:r>
-      <w:proofErr w:type="gramEnd"/>
-      <w:r>
-        <w:rPr>
-          <w:rFonts w:ascii="Arial" w:hAnsi="Arial" w:cs="Arial"/>
-          <w:color w:val="000000"/>
-          <w:bdr w:val="none" w:sz="0" w:space="0" w:color="auto" w:frame="1"/>
-        </w:rPr>
-        <w:t xml:space="preserve"> Republic of China the title intermediate</w:t>
-      </w:r>
-    </w:p>
-    <w:p>
-      <w:pPr>
-        <w:pStyle w:val="a6"/>
-        <w:spacing w:before="0" w:beforeAutospacing="0" w:after="0" w:afterAutospacing="0" w:line="300" w:lineRule="exact"/>
-        <w:ind w:leftChars="809" w:left="1699" w:firstLineChars="2350" w:firstLine="5640"/>
-        <w:textAlignment w:val="baseline"/>
-        <w:rPr>
-          <w:rFonts w:ascii="Arial" w:hAnsi="Arial" w:cs="Arial"/>
-          <w:color w:val="000000"/>
-          <w:bdr w:val="none" w:sz="0" w:space="0" w:color="auto" w:frame="1"/>
-        </w:rPr>
-      </w:pPr>
-      <w:r>
-        <w:rPr>
-          <w:rFonts w:ascii="Arial" w:hAnsi="Arial" w:cs="Arial"/>
-          <w:color w:val="000000"/>
-          <w:bdr w:val="none" w:sz="0" w:space="0" w:color="auto" w:frame="1"/>
-        </w:rPr>
-        <w:t>--------Network E</w:t>
-      </w:r>
-      <w:r>
-        <w:rPr>
-          <w:rFonts w:ascii="Arial" w:hAnsi="Arial" w:cs="Arial"/>
-          <w:color w:val="000000"/>
-          <w:bdr w:val="none" w:sz="0" w:space="0" w:color="auto" w:frame="1"/>
-        </w:rPr>
-        <w:t>ngineer</w:t>
-      </w:r>
-    </w:p>
-    <w:p>
-      <w:pPr>
-        <w:pStyle w:val="a6"/>
-        <w:spacing w:before="0" w:beforeAutospacing="0" w:after="0" w:afterAutospacing="0" w:line="300" w:lineRule="exact"/>
-        <w:ind w:leftChars="809" w:left="1699" w:firstLine="1"/>
-        <w:textAlignment w:val="baseline"/>
-        <w:rPr>
-          <w:rFonts w:ascii="Arial" w:hAnsi="Arial" w:cs="Arial"/>
-          <w:color w:val="000000"/>
-          <w:bdr w:val="none" w:sz="0" w:space="0" w:color="auto" w:frame="1"/>
-        </w:rPr>
-      </w:pPr>
-      <w:r>
-        <w:rPr>
-          <w:rFonts w:ascii="Arial" w:hAnsi="Arial" w:cs="Arial" w:hint="eastAsia"/>
-          <w:color w:val="000000"/>
-          <w:bdr w:val="none" w:sz="0" w:space="0" w:color="auto" w:frame="1"/>
-        </w:rPr>
-        <w:t>●</w:t>
-      </w:r>
-      <w:r>
-        <w:rPr>
-          <w:rFonts w:ascii="Arial" w:hAnsi="Arial" w:cs="Arial" w:hint="eastAsia"/>
-          <w:color w:val="000000"/>
-          <w:bdr w:val="none" w:sz="0" w:space="0" w:color="auto" w:frame="1"/>
-        </w:rPr>
-        <w:t xml:space="preserve"> </w:t>
-      </w:r>
-      <w:r>
-        <w:rPr>
-          <w:rFonts w:ascii="Arial" w:hAnsi="Arial" w:cs="Arial"/>
-          <w:color w:val="000000"/>
-          <w:bdr w:val="none" w:sz="0" w:space="0" w:color="auto" w:frame="1"/>
-        </w:rPr>
-        <w:t>Office automation test issued 2011 information and Industry Ministry</w:t>
-      </w:r>
-    </w:p>
-    <w:p>
-      <w:pPr>
-        <w:pStyle w:val="a6"/>
-        <w:spacing w:before="0" w:beforeAutospacing="0" w:after="0" w:afterAutospacing="0" w:line="300" w:lineRule="exact"/>
-        <w:ind w:leftChars="809" w:left="1699" w:firstLine="1"/>
-        <w:textAlignment w:val="baseline"/>
-        <w:rPr>
-          <w:rFonts w:ascii="Arial" w:hAnsi="Arial" w:cs="Arial"/>
-          <w:color w:val="000000"/>
-          <w:bdr w:val="none" w:sz="0" w:space="0" w:color="auto" w:frame="1"/>
-        </w:rPr>
-      </w:pPr>
-    </w:p>
-    <w:p>
-      <w:pPr>
-        <w:rPr>
+      </w:pPr>
+      <w:r>
+        <w:rPr>
+          <w:rFonts w:hint="eastAsia"/>
           <w:b/>
           <w:bCs/>
           <w:sz w:val="48"/>
@@ -2692,10 +2276,205 @@
             </w14:srgbClr>
           </w14:shadow>
         </w:rPr>
-      </w:pPr>
-      <w:r>
-        <w:rPr>
-          <w:rFonts w:hint="eastAsia"/>
+        <w:t>CERTIFICATES</w:t>
+      </w:r>
+    </w:p>
+    <w:p>
+      <w:pPr>
+        <w:pStyle w:val="a6"/>
+        <w:spacing w:before="0" w:beforeAutospacing="0" w:after="0" w:afterAutospacing="0" w:line="300" w:lineRule="exact"/>
+        <w:ind w:leftChars="405" w:left="850" w:firstLine="1"/>
+        <w:textAlignment w:val="baseline"/>
+        <w:rPr>
+          <w:rFonts w:ascii="Arial" w:hAnsi="Arial" w:cs="Arial"/>
+          <w:color w:val="000000"/>
+          <w:bdr w:val="none" w:sz="0" w:space="0" w:color="auto" w:frame="1"/>
+        </w:rPr>
+      </w:pPr>
+      <w:r>
+        <w:rPr>
+          <w:rFonts w:ascii="Arial" w:hAnsi="Arial" w:cs="Arial" w:hint="eastAsia"/>
+          <w:color w:val="000000"/>
+          <w:bdr w:val="none" w:sz="0" w:space="0" w:color="auto" w:frame="1"/>
+        </w:rPr>
+        <w:t>●</w:t>
+      </w:r>
+      <w:r>
+        <w:rPr>
+          <w:rFonts w:ascii="Arial" w:hAnsi="Arial" w:cs="Arial" w:hint="eastAsia"/>
+          <w:color w:val="000000"/>
+          <w:bdr w:val="none" w:sz="0" w:space="0" w:color="auto" w:frame="1"/>
+        </w:rPr>
+        <w:t xml:space="preserve"> College English Test Band 6</w:t>
+      </w:r>
+    </w:p>
+    <w:p>
+      <w:pPr>
+        <w:pStyle w:val="a6"/>
+        <w:spacing w:before="0" w:beforeAutospacing="0" w:after="0" w:afterAutospacing="0" w:line="300" w:lineRule="exact"/>
+        <w:ind w:leftChars="405" w:left="850" w:firstLine="1"/>
+        <w:textAlignment w:val="baseline"/>
+        <w:rPr>
+          <w:rFonts w:ascii="Arial" w:hAnsi="Arial" w:cs="Arial"/>
+          <w:color w:val="000000"/>
+          <w:bdr w:val="none" w:sz="0" w:space="0" w:color="auto" w:frame="1"/>
+        </w:rPr>
+      </w:pPr>
+      <w:r>
+        <w:rPr>
+          <w:rFonts w:ascii="Arial" w:hAnsi="Arial" w:cs="Arial" w:hint="eastAsia"/>
+          <w:color w:val="000000"/>
+          <w:bdr w:val="none" w:sz="0" w:space="0" w:color="auto" w:frame="1"/>
+        </w:rPr>
+        <w:t>●</w:t>
+      </w:r>
+      <w:r>
+        <w:rPr>
+          <w:rFonts w:ascii="Arial" w:hAnsi="Arial" w:cs="Arial" w:hint="eastAsia"/>
+          <w:color w:val="000000"/>
+          <w:bdr w:val="none" w:sz="0" w:space="0" w:color="auto" w:frame="1"/>
+        </w:rPr>
+        <w:t xml:space="preserve"> </w:t>
+      </w:r>
+      <w:r>
+        <w:rPr>
+          <w:rFonts w:ascii="Arial" w:hAnsi="Arial" w:cs="Arial"/>
+          <w:color w:val="000000"/>
+          <w:bdr w:val="none" w:sz="0" w:space="0" w:color="auto" w:frame="1"/>
+        </w:rPr>
+        <w:t>Computer software technology and professional technical qualifications</w:t>
+      </w:r>
+      <w:r>
+        <w:rPr>
+          <w:rFonts w:ascii="Arial" w:hAnsi="Arial" w:cs="Arial"/>
+          <w:color w:val="000000"/>
+          <w:bdr w:val="none" w:sz="0" w:space="0" w:color="auto" w:frame="1"/>
+        </w:rPr>
+        <w:t xml:space="preserve"> in</w:t>
+      </w:r>
+    </w:p>
+    <w:p>
+      <w:pPr>
+        <w:pStyle w:val="a6"/>
+        <w:spacing w:before="0" w:beforeAutospacing="0" w:after="0" w:afterAutospacing="0" w:line="300" w:lineRule="exact"/>
+        <w:ind w:leftChars="405" w:left="850" w:firstLine="428"/>
+        <w:textAlignment w:val="baseline"/>
+        <w:rPr>
+          <w:rFonts w:ascii="Arial" w:hAnsi="Arial" w:cs="Arial"/>
+          <w:color w:val="000000"/>
+          <w:bdr w:val="none" w:sz="0" w:space="0" w:color="auto" w:frame="1"/>
+        </w:rPr>
+      </w:pPr>
+      <w:r>
+        <w:rPr>
+          <w:rFonts w:ascii="Arial" w:hAnsi="Arial" w:cs="Arial"/>
+          <w:color w:val="000000"/>
+          <w:bdr w:val="none" w:sz="0" w:space="0" w:color="auto" w:frame="1"/>
+        </w:rPr>
+        <w:t xml:space="preserve">2011 </w:t>
+      </w:r>
+      <w:proofErr w:type="gramStart"/>
+      <w:r>
+        <w:rPr>
+          <w:rFonts w:ascii="Arial" w:hAnsi="Arial" w:cs="Arial"/>
+          <w:color w:val="000000"/>
+          <w:bdr w:val="none" w:sz="0" w:space="0" w:color="auto" w:frame="1"/>
+        </w:rPr>
+        <w:t>people's</w:t>
+      </w:r>
+      <w:proofErr w:type="gramEnd"/>
+      <w:r>
+        <w:rPr>
+          <w:rFonts w:ascii="Arial" w:hAnsi="Arial" w:cs="Arial"/>
+          <w:color w:val="000000"/>
+          <w:bdr w:val="none" w:sz="0" w:space="0" w:color="auto" w:frame="1"/>
+        </w:rPr>
+        <w:t xml:space="preserve"> Republic of China the title intermediate</w:t>
+      </w:r>
+    </w:p>
+    <w:p>
+      <w:pPr>
+        <w:pStyle w:val="a6"/>
+        <w:spacing w:before="0" w:beforeAutospacing="0" w:after="0" w:afterAutospacing="0" w:line="300" w:lineRule="exact"/>
+        <w:ind w:leftChars="405" w:left="850" w:firstLineChars="2350" w:firstLine="5640"/>
+        <w:textAlignment w:val="baseline"/>
+        <w:rPr>
+          <w:rFonts w:ascii="Arial" w:hAnsi="Arial" w:cs="Arial"/>
+          <w:color w:val="000000"/>
+          <w:bdr w:val="none" w:sz="0" w:space="0" w:color="auto" w:frame="1"/>
+        </w:rPr>
+      </w:pPr>
+      <w:r>
+        <w:rPr>
+          <w:rFonts w:ascii="Arial" w:hAnsi="Arial" w:cs="Arial"/>
+          <w:color w:val="000000"/>
+          <w:bdr w:val="none" w:sz="0" w:space="0" w:color="auto" w:frame="1"/>
+        </w:rPr>
+        <w:t>--------Network E</w:t>
+      </w:r>
+      <w:r>
+        <w:rPr>
+          <w:rFonts w:ascii="Arial" w:hAnsi="Arial" w:cs="Arial"/>
+          <w:color w:val="000000"/>
+          <w:bdr w:val="none" w:sz="0" w:space="0" w:color="auto" w:frame="1"/>
+        </w:rPr>
+        <w:t>ngineer</w:t>
+      </w:r>
+    </w:p>
+    <w:p>
+      <w:pPr>
+        <w:pStyle w:val="a6"/>
+        <w:spacing w:before="0" w:beforeAutospacing="0" w:after="0" w:afterAutospacing="0" w:line="300" w:lineRule="exact"/>
+        <w:ind w:leftChars="405" w:left="850" w:firstLine="1"/>
+        <w:textAlignment w:val="baseline"/>
+        <w:rPr>
+          <w:rFonts w:ascii="Arial" w:hAnsi="Arial" w:cs="Arial"/>
+          <w:color w:val="000000"/>
+          <w:bdr w:val="none" w:sz="0" w:space="0" w:color="auto" w:frame="1"/>
+        </w:rPr>
+      </w:pPr>
+      <w:r>
+        <w:rPr>
+          <w:rFonts w:ascii="Arial" w:hAnsi="Arial" w:cs="Arial" w:hint="eastAsia"/>
+          <w:color w:val="000000"/>
+          <w:bdr w:val="none" w:sz="0" w:space="0" w:color="auto" w:frame="1"/>
+        </w:rPr>
+        <w:t>●</w:t>
+      </w:r>
+      <w:r>
+        <w:rPr>
+          <w:rFonts w:ascii="Arial" w:hAnsi="Arial" w:cs="Arial" w:hint="eastAsia"/>
+          <w:color w:val="000000"/>
+          <w:bdr w:val="none" w:sz="0" w:space="0" w:color="auto" w:frame="1"/>
+        </w:rPr>
+        <w:t xml:space="preserve"> </w:t>
+      </w:r>
+      <w:r>
+        <w:rPr>
+          <w:rFonts w:ascii="Arial" w:hAnsi="Arial" w:cs="Arial"/>
+          <w:color w:val="000000"/>
+          <w:bdr w:val="none" w:sz="0" w:space="0" w:color="auto" w:frame="1"/>
+        </w:rPr>
+        <w:t>Office automation test issued 2011 information and Industry Ministry</w:t>
+      </w:r>
+    </w:p>
+    <w:p>
+      <w:pPr>
+        <w:pStyle w:val="a6"/>
+        <w:spacing w:before="0" w:beforeAutospacing="0" w:after="0" w:afterAutospacing="0" w:line="300" w:lineRule="exact"/>
+        <w:ind w:leftChars="405" w:left="850" w:firstLine="1"/>
+        <w:textAlignment w:val="baseline"/>
+        <w:rPr>
+          <w:rFonts w:ascii="Arial" w:hAnsi="Arial" w:cs="Arial"/>
+          <w:color w:val="000000"/>
+          <w:bdr w:val="none" w:sz="0" w:space="0" w:color="auto" w:frame="1"/>
+        </w:rPr>
+      </w:pPr>
+    </w:p>
+    <w:p>
+      <w:pPr>
+        <w:ind w:leftChars="405" w:left="850"/>
+        <w:rPr>
           <w:b/>
           <w:bCs/>
           <w:sz w:val="48"/>
@@ -2706,13 +2485,27 @@
             </w14:srgbClr>
           </w14:shadow>
         </w:rPr>
+      </w:pPr>
+      <w:r>
+        <w:rPr>
+          <w:rFonts w:hint="eastAsia"/>
+          <w:b/>
+          <w:bCs/>
+          <w:sz w:val="48"/>
+          <w:szCs w:val="48"/>
+          <w14:shadow w14:blurRad="50800" w14:dist="38100" w14:dir="2700000" w14:sx="100000" w14:sy="100000" w14:kx="0" w14:ky="0" w14:algn="tl">
+            <w14:srgbClr w14:val="000000">
+              <w14:alpha w14:val="60000"/>
+            </w14:srgbClr>
+          </w14:shadow>
+        </w:rPr>
         <w:t>PERSONAL DATA</w:t>
       </w:r>
     </w:p>
     <w:p>
       <w:pPr>
         <w:spacing w:line="300" w:lineRule="exact"/>
-        <w:ind w:leftChars="810" w:left="1701"/>
+        <w:ind w:leftChars="405" w:left="850"/>
         <w:rPr>
           <w:sz w:val="28"/>
           <w:szCs w:val="28"/>
@@ -2791,7 +2584,7 @@
     <w:p>
       <w:pPr>
         <w:spacing w:line="300" w:lineRule="exact"/>
-        <w:ind w:leftChars="810" w:left="1701"/>
+        <w:ind w:leftChars="405" w:left="850"/>
         <w:rPr>
           <w:sz w:val="28"/>
           <w:szCs w:val="28"/>
@@ -2855,7 +2648,7 @@
     <w:p>
       <w:pPr>
         <w:spacing w:line="300" w:lineRule="exact"/>
-        <w:ind w:leftChars="810" w:left="1701"/>
+        <w:ind w:leftChars="405" w:left="850"/>
         <w:rPr>
           <w:sz w:val="28"/>
           <w:szCs w:val="28"/>
@@ -4657,7 +4450,7 @@
 </file>
 
 <file path=customXml/itemProps1.xml><?xml version="1.0" encoding="utf-8"?>
-<ds:datastoreItem xmlns:ds="http://schemas.openxmlformats.org/officeDocument/2006/customXml" ds:itemID="{393F0B05-16AC-414F-B67A-CC829E148CFC}">
+<ds:datastoreItem xmlns:ds="http://schemas.openxmlformats.org/officeDocument/2006/customXml" ds:itemID="{E83AE002-B41F-4213-B3B1-53ACE268A943}">
   <ds:schemaRefs>
     <ds:schemaRef ds:uri="http://schemas.openxmlformats.org/officeDocument/2006/bibliography"/>
   </ds:schemaRefs>

</xml_diff>